<commit_message>
Made Courier New font bold on all code slides
</commit_message>
<xml_diff>
--- a/06-details-about-the-system.docx
+++ b/06-details-about-the-system.docx
@@ -7,16 +7,13 @@
         <w:pStyle w:val="Heading2"/>
       </w:pPr>
       <w:r>
-        <w:t xml:space="preserve">6: </w:t>
-      </w:r>
-      <w:r>
-        <w:t>Details About the System</w:t>
-      </w:r>
-    </w:p>
-    <w:p/>
-    <w:p>
-      <w:r>
-        <w:object w:dxaOrig="12805" w:dyaOrig="7189">
+        <w:t>6: Details About the System</w:t>
+      </w:r>
+    </w:p>
+    <w:p/>
+    <w:p>
+      <w:r>
+        <w:object w:dxaOrig="12771" w:dyaOrig="7200">
           <v:shapetype id="_x0000_t75" coordsize="21600,21600" o:spt="75" o:preferrelative="t" path="m@4@5l@4@11@9@11@9@5xe" filled="f" stroked="f">
             <v:stroke joinstyle="miter"/>
             <v:formulas>
@@ -36,7 +33,7 @@
             <v:path o:extrusionok="f" gradientshapeok="t" o:connecttype="rect"/>
             <o:lock v:ext="edit" aspectratio="t"/>
           </v:shapetype>
-          <v:shape id="_x0000_i1025" type="#_x0000_t75" style="width:480.2pt;height:269.85pt" o:ole="" o:bordertopcolor="this" o:borderleftcolor="this" o:borderbottomcolor="this" o:borderrightcolor="this">
+          <v:shape id="_x0000_i1025" type="#_x0000_t75" style="width:478.95pt;height:269.85pt" o:ole="" o:bordertopcolor="this" o:borderleftcolor="this" o:borderbottomcolor="this" o:borderrightcolor="this">
             <v:imagedata r:id="rId7" o:title=""/>
             <w10:bordertop type="single" width="4" shadow="t"/>
             <w10:borderleft type="single" width="4" shadow="t"/>
@@ -66,8 +63,8 @@
     <w:p/>
     <w:p>
       <w:r>
-        <w:object w:dxaOrig="12805" w:dyaOrig="7189">
-          <v:shape id="_x0000_i1026" type="#_x0000_t75" style="width:480.2pt;height:269.85pt" o:ole="" o:bordertopcolor="this" o:borderleftcolor="this" o:borderbottomcolor="this" o:borderrightcolor="this">
+        <w:object w:dxaOrig="12771" w:dyaOrig="7200">
+          <v:shape id="_x0000_i1026" type="#_x0000_t75" style="width:478.95pt;height:269.85pt" o:ole="" o:bordertopcolor="this" o:borderleftcolor="this" o:borderbottomcolor="this" o:borderrightcolor="this">
             <v:imagedata r:id="rId9" o:title=""/>
             <w10:bordertop type="single" width="4" shadow="t"/>
             <w10:borderleft type="single" width="4" shadow="t"/>
@@ -81,7 +78,6 @@
         </w:object>
       </w:r>
     </w:p>
-    <w:p/>
     <w:p>
       <w:r>
         <w:t>In this module you will learn how to capture details about a system, use the node object within a recipe, use Ruby's string interpolation, and update the version of a cookbook.</w:t>
@@ -95,8 +91,6 @@
       </w:r>
     </w:p>
     <w:p>
-      <w:bookmarkStart w:id="0" w:name="_GoBack"/>
-      <w:bookmarkEnd w:id="0"/>
       <w:r>
         <w:lastRenderedPageBreak/>
         <w:t>Slide 3</w:t>
@@ -105,8 +99,8 @@
     <w:p/>
     <w:p>
       <w:r>
-        <w:object w:dxaOrig="12805" w:dyaOrig="7189">
-          <v:shape id="_x0000_i1027" type="#_x0000_t75" style="width:480.2pt;height:269.85pt" o:ole="" o:bordertopcolor="this" o:borderleftcolor="this" o:borderbottomcolor="this" o:borderrightcolor="this">
+        <w:object w:dxaOrig="12771" w:dyaOrig="7200">
+          <v:shape id="_x0000_i1027" type="#_x0000_t75" style="width:478.95pt;height:269.85pt" o:ole="" o:bordertopcolor="this" o:borderleftcolor="this" o:borderbottomcolor="this" o:borderrightcolor="this">
             <v:imagedata r:id="rId11" o:title=""/>
             <w10:bordertop type="single" width="4" shadow="t"/>
             <w10:borderleft type="single" width="4" shadow="t"/>
@@ -166,8 +160,8 @@
     <w:p/>
     <w:p>
       <w:r>
-        <w:object w:dxaOrig="12805" w:dyaOrig="7189">
-          <v:shape id="_x0000_i1028" type="#_x0000_t75" style="width:480.2pt;height:269.85pt" o:ole="" o:bordertopcolor="this" o:borderleftcolor="this" o:borderbottomcolor="this" o:borderrightcolor="this">
+        <w:object w:dxaOrig="12771" w:dyaOrig="7200">
+          <v:shape id="_x0000_i1028" type="#_x0000_t75" style="width:478.95pt;height:269.85pt" o:ole="" o:bordertopcolor="this" o:borderleftcolor="this" o:borderbottomcolor="this" o:borderrightcolor="this">
             <v:imagedata r:id="rId13" o:title=""/>
             <w10:bordertop type="single" width="4" shadow="t"/>
             <w10:borderleft type="single" width="4" shadow="t"/>
@@ -209,8 +203,8 @@
     <w:p/>
     <w:p>
       <w:r>
-        <w:object w:dxaOrig="12805" w:dyaOrig="7189">
-          <v:shape id="_x0000_i1029" type="#_x0000_t75" style="width:480.2pt;height:269.85pt" o:ole="" o:bordertopcolor="this" o:borderleftcolor="this" o:borderbottomcolor="this" o:borderrightcolor="this">
+        <w:object w:dxaOrig="12771" w:dyaOrig="7200">
+          <v:shape id="_x0000_i1029" type="#_x0000_t75" style="width:478.95pt;height:269.85pt" o:ole="" o:bordertopcolor="this" o:borderleftcolor="this" o:borderbottomcolor="this" o:borderrightcolor="this">
             <v:imagedata r:id="rId15" o:title=""/>
             <w10:bordertop type="single" width="4" shadow="t"/>
             <w10:borderleft type="single" width="4" shadow="t"/>
@@ -274,8 +268,8 @@
     <w:p/>
     <w:p>
       <w:r>
-        <w:object w:dxaOrig="12805" w:dyaOrig="7189">
-          <v:shape id="_x0000_i1030" type="#_x0000_t75" style="width:480.2pt;height:269.85pt" o:ole="" o:bordertopcolor="this" o:borderleftcolor="this" o:borderbottomcolor="this" o:borderrightcolor="this">
+        <w:object w:dxaOrig="12771" w:dyaOrig="7200">
+          <v:shape id="_x0000_i1030" type="#_x0000_t75" style="width:478.95pt;height:269.85pt" o:ole="" o:bordertopcolor="this" o:borderleftcolor="this" o:borderbottomcolor="this" o:borderrightcolor="this">
             <v:imagedata r:id="rId17" o:title=""/>
             <w10:bordertop type="single" width="4" shadow="t"/>
             <w10:borderleft type="single" width="4" shadow="t"/>
@@ -317,8 +311,8 @@
     <w:p/>
     <w:p>
       <w:r>
-        <w:object w:dxaOrig="12805" w:dyaOrig="7189">
-          <v:shape id="_x0000_i1031" type="#_x0000_t75" style="width:480.2pt;height:269.85pt" o:ole="" o:bordertopcolor="this" o:borderleftcolor="this" o:borderbottomcolor="this" o:borderrightcolor="this">
+        <w:object w:dxaOrig="12771" w:dyaOrig="7200">
+          <v:shape id="_x0000_i1031" type="#_x0000_t75" style="width:478.95pt;height:269.85pt" o:ole="" o:bordertopcolor="this" o:borderleftcolor="this" o:borderbottomcolor="this" o:borderrightcolor="this">
             <v:imagedata r:id="rId19" o:title=""/>
             <w10:bordertop type="single" width="4" shadow="t"/>
             <w10:borderleft type="single" width="4" shadow="t"/>
@@ -354,8 +348,8 @@
     <w:p/>
     <w:p>
       <w:r>
-        <w:object w:dxaOrig="12805" w:dyaOrig="7189">
-          <v:shape id="_x0000_i1032" type="#_x0000_t75" style="width:480.2pt;height:269.85pt" o:ole="" o:bordertopcolor="this" o:borderleftcolor="this" o:borderbottomcolor="this" o:borderrightcolor="this">
+        <w:object w:dxaOrig="12771" w:dyaOrig="7200">
+          <v:shape id="_x0000_i1032" type="#_x0000_t75" style="width:478.95pt;height:269.85pt" o:ole="" o:bordertopcolor="this" o:borderleftcolor="this" o:borderbottomcolor="this" o:borderrightcolor="this">
             <v:imagedata r:id="rId21" o:title=""/>
             <w10:bordertop type="single" width="4" shadow="t"/>
             <w10:borderleft type="single" width="4" shadow="t"/>
@@ -372,7 +366,16 @@
     <w:p/>
     <w:p>
       <w:r>
-        <w:t>You can include this information in our "/etc/motd by updating the contents of the file resource's content attribute.</w:t>
+        <w:t xml:space="preserve">You can include this information in our </w:t>
+      </w:r>
+      <w:r>
+        <w:rPr>
+          <w:lang w:val="uk-UA"/>
+        </w:rPr>
+        <w:t>'</w:t>
+      </w:r>
+      <w:r>
+        <w:t>/etc/motd by updating the contents of the file resource's content attribute.</w:t>
       </w:r>
     </w:p>
     <w:p/>
@@ -398,8 +401,8 @@
     <w:p/>
     <w:p>
       <w:r>
-        <w:object w:dxaOrig="12805" w:dyaOrig="7189">
-          <v:shape id="_x0000_i1033" type="#_x0000_t75" style="width:480.2pt;height:269.85pt" o:ole="" o:bordertopcolor="this" o:borderleftcolor="this" o:borderbottomcolor="this" o:borderrightcolor="this">
+        <w:object w:dxaOrig="12771" w:dyaOrig="7200">
+          <v:shape id="_x0000_i1033" type="#_x0000_t75" style="width:478.95pt;height:269.85pt" o:ole="" o:bordertopcolor="this" o:borderleftcolor="this" o:borderbottomcolor="this" o:borderrightcolor="this">
             <v:imagedata r:id="rId23" o:title=""/>
             <w10:bordertop type="single" width="4" shadow="t"/>
             <w10:borderleft type="single" width="4" shadow="t"/>
@@ -429,7 +432,25 @@
         <w:t>Note</w:t>
       </w:r>
       <w:r>
-        <w:t>: The host name of your virtual workstation may simply be an IP address. For example, "ip-172-31-2-14x".</w:t>
+        <w:t xml:space="preserve">: The host name of your virtual workstation may simply be an IP address. For example, </w:t>
+      </w:r>
+      <w:r>
+        <w:rPr>
+          <w:lang w:val="uk-UA"/>
+        </w:rPr>
+        <w:t>'</w:t>
+      </w:r>
+      <w:r>
+        <w:t>ip-172-31-2-14x</w:t>
+      </w:r>
+      <w:r>
+        <w:rPr>
+          <w:lang w:val="uk-UA"/>
+        </w:rPr>
+        <w:t>'</w:t>
+      </w:r>
+      <w:r>
+        <w:t>.</w:t>
       </w:r>
     </w:p>
     <w:p/>
@@ -448,8 +469,8 @@
     <w:p/>
     <w:p>
       <w:r>
-        <w:object w:dxaOrig="12805" w:dyaOrig="7189">
-          <v:shape id="_x0000_i1034" type="#_x0000_t75" style="width:480.2pt;height:269.85pt" o:ole="" o:bordertopcolor="this" o:borderleftcolor="this" o:borderbottomcolor="this" o:borderrightcolor="this">
+        <w:object w:dxaOrig="12771" w:dyaOrig="7200">
+          <v:shape id="_x0000_i1034" type="#_x0000_t75" style="width:478.95pt;height:269.85pt" o:ole="" o:bordertopcolor="this" o:borderleftcolor="this" o:borderbottomcolor="this" o:borderrightcolor="this">
             <v:imagedata r:id="rId25" o:title=""/>
             <w10:bordertop type="single" width="4" shadow="t"/>
             <w10:borderleft type="single" width="4" shadow="t"/>
@@ -477,14 +498,8 @@
     </w:p>
     <w:p/>
     <w:p>
-      <w:pPr>
-        <w:jc w:val="left"/>
-      </w:pPr>
-      <w:r>
-        <w:t xml:space="preserve">IPADDRESS: </w:t>
-      </w:r>
-      <w:r>
-        <w:t>104.236.192.102</w:t>
+      <w:r>
+        <w:t>IPADDRESS: 104.236.192.102</w:t>
       </w:r>
       <w:r>
         <w:br/>
@@ -508,8 +523,8 @@
     <w:p/>
     <w:p>
       <w:r>
-        <w:object w:dxaOrig="12805" w:dyaOrig="7189">
-          <v:shape id="_x0000_i1035" type="#_x0000_t75" style="width:480.2pt;height:269.85pt" o:ole="" o:bordertopcolor="this" o:borderleftcolor="this" o:borderbottomcolor="this" o:borderrightcolor="this">
+        <w:object w:dxaOrig="12771" w:dyaOrig="7200">
+          <v:shape id="_x0000_i1035" type="#_x0000_t75" style="width:478.95pt;height:269.85pt" o:ole="" o:bordertopcolor="this" o:borderleftcolor="this" o:borderbottomcolor="this" o:borderrightcolor="this">
             <v:imagedata r:id="rId27" o:title=""/>
             <w10:bordertop type="single" width="4" shadow="t"/>
             <w10:borderleft type="single" width="4" shadow="t"/>
@@ -545,8 +560,8 @@
     <w:p/>
     <w:p>
       <w:r>
-        <w:object w:dxaOrig="12805" w:dyaOrig="7189">
-          <v:shape id="_x0000_i1036" type="#_x0000_t75" style="width:480.2pt;height:269.85pt" o:ole="" o:bordertopcolor="this" o:borderleftcolor="this" o:borderbottomcolor="this" o:borderrightcolor="this">
+        <w:object w:dxaOrig="12771" w:dyaOrig="7200">
+          <v:shape id="_x0000_i1036" type="#_x0000_t75" style="width:478.95pt;height:269.85pt" o:ole="" o:bordertopcolor="this" o:borderleftcolor="this" o:borderbottomcolor="this" o:borderrightcolor="this">
             <v:imagedata r:id="rId29" o:title=""/>
             <w10:bordertop type="single" width="4" shadow="t"/>
             <w10:borderleft type="single" width="4" shadow="t"/>
@@ -582,8 +597,8 @@
     <w:p/>
     <w:p>
       <w:r>
-        <w:object w:dxaOrig="12805" w:dyaOrig="7189">
-          <v:shape id="_x0000_i1037" type="#_x0000_t75" style="width:480.2pt;height:269.85pt" o:ole="" o:bordertopcolor="this" o:borderleftcolor="this" o:borderbottomcolor="this" o:borderrightcolor="this">
+        <w:object w:dxaOrig="12771" w:dyaOrig="7200">
+          <v:shape id="_x0000_i1037" type="#_x0000_t75" style="width:478.95pt;height:269.85pt" o:ole="" o:bordertopcolor="this" o:borderleftcolor="this" o:borderbottomcolor="this" o:borderrightcolor="this">
             <v:imagedata r:id="rId31" o:title=""/>
             <w10:bordertop type="single" width="4" shadow="t"/>
             <w10:borderleft type="single" width="4" shadow="t"/>
@@ -619,8 +634,8 @@
     <w:p/>
     <w:p>
       <w:r>
-        <w:object w:dxaOrig="12805" w:dyaOrig="7189">
-          <v:shape id="_x0000_i1038" type="#_x0000_t75" style="width:480.2pt;height:269.85pt" o:ole="" o:bordertopcolor="this" o:borderleftcolor="this" o:borderbottomcolor="this" o:borderrightcolor="this">
+        <w:object w:dxaOrig="12771" w:dyaOrig="7200">
+          <v:shape id="_x0000_i1038" type="#_x0000_t75" style="width:478.95pt;height:269.85pt" o:ole="" o:bordertopcolor="this" o:borderleftcolor="this" o:borderbottomcolor="this" o:borderrightcolor="this">
             <v:imagedata r:id="rId33" o:title=""/>
             <w10:bordertop type="single" width="4" shadow="t"/>
             <w10:borderleft type="single" width="4" shadow="t"/>
@@ -656,8 +671,8 @@
     <w:p/>
     <w:p>
       <w:r>
-        <w:object w:dxaOrig="12805" w:dyaOrig="7189">
-          <v:shape id="_x0000_i1039" type="#_x0000_t75" style="width:480.2pt;height:269.85pt" o:ole="" o:bordertopcolor="this" o:borderleftcolor="this" o:borderbottomcolor="this" o:borderrightcolor="this">
+        <w:object w:dxaOrig="12771" w:dyaOrig="7200">
+          <v:shape id="_x0000_i1039" type="#_x0000_t75" style="width:478.95pt;height:269.85pt" o:ole="" o:bordertopcolor="this" o:borderleftcolor="this" o:borderbottomcolor="this" o:borderrightcolor="this">
             <v:imagedata r:id="rId35" o:title=""/>
             <w10:bordertop type="single" width="4" shadow="t"/>
             <w10:borderleft type="single" width="4" shadow="t"/>
@@ -715,8 +730,8 @@
     <w:p/>
     <w:p>
       <w:r>
-        <w:object w:dxaOrig="12805" w:dyaOrig="7189">
-          <v:shape id="_x0000_i1040" type="#_x0000_t75" style="width:480.2pt;height:269.85pt" o:ole="" o:bordertopcolor="this" o:borderleftcolor="this" o:borderbottomcolor="this" o:borderrightcolor="this">
+        <w:object w:dxaOrig="12771" w:dyaOrig="7200">
+          <v:shape id="_x0000_i1040" type="#_x0000_t75" style="width:478.95pt;height:269.85pt" o:ole="" o:bordertopcolor="this" o:borderleftcolor="this" o:borderbottomcolor="this" o:borderrightcolor="this">
             <v:imagedata r:id="rId37" o:title=""/>
             <w10:bordertop type="single" width="4" shadow="t"/>
             <w10:borderleft type="single" width="4" shadow="t"/>
@@ -752,8 +767,8 @@
     <w:p/>
     <w:p>
       <w:r>
-        <w:object w:dxaOrig="12805" w:dyaOrig="7189">
-          <v:shape id="_x0000_i1041" type="#_x0000_t75" style="width:480.2pt;height:269.85pt" o:ole="" o:bordertopcolor="this" o:borderleftcolor="this" o:borderbottomcolor="this" o:borderrightcolor="this">
+        <w:object w:dxaOrig="12771" w:dyaOrig="7200">
+          <v:shape id="_x0000_i1041" type="#_x0000_t75" style="width:478.95pt;height:269.85pt" o:ole="" o:bordertopcolor="this" o:borderleftcolor="this" o:borderbottomcolor="this" o:borderrightcolor="this">
             <v:imagedata r:id="rId39" o:title=""/>
             <w10:bordertop type="single" width="4" shadow="t"/>
             <w10:borderleft type="single" width="4" shadow="t"/>
@@ -789,8 +804,8 @@
     <w:p/>
     <w:p>
       <w:r>
-        <w:object w:dxaOrig="12805" w:dyaOrig="7189">
-          <v:shape id="_x0000_i1042" type="#_x0000_t75" style="width:480.2pt;height:269.85pt" o:ole="" o:bordertopcolor="this" o:borderleftcolor="this" o:borderbottomcolor="this" o:borderrightcolor="this">
+        <w:object w:dxaOrig="12771" w:dyaOrig="7200">
+          <v:shape id="_x0000_i1042" type="#_x0000_t75" style="width:478.95pt;height:269.85pt" o:ole="" o:bordertopcolor="this" o:borderleftcolor="this" o:borderbottomcolor="this" o:borderrightcolor="this">
             <v:imagedata r:id="rId41" o:title=""/>
             <w10:bordertop type="single" width="4" shadow="t"/>
             <w10:borderleft type="single" width="4" shadow="t"/>
@@ -840,8 +855,8 @@
     <w:p/>
     <w:p>
       <w:r>
-        <w:object w:dxaOrig="12805" w:dyaOrig="7189">
-          <v:shape id="_x0000_i1043" type="#_x0000_t75" style="width:480.2pt;height:269.85pt" o:ole="" o:bordertopcolor="this" o:borderleftcolor="this" o:borderbottomcolor="this" o:borderrightcolor="this">
+        <w:object w:dxaOrig="12771" w:dyaOrig="7200">
+          <v:shape id="_x0000_i1043" type="#_x0000_t75" style="width:478.95pt;height:269.85pt" o:ole="" o:bordertopcolor="this" o:borderleftcolor="this" o:borderbottomcolor="this" o:borderrightcolor="this">
             <v:imagedata r:id="rId43" o:title=""/>
             <w10:bordertop type="single" width="4" shadow="t"/>
             <w10:borderleft type="single" width="4" shadow="t"/>
@@ -877,8 +892,8 @@
     <w:p/>
     <w:p>
       <w:r>
-        <w:object w:dxaOrig="12805" w:dyaOrig="7189">
-          <v:shape id="_x0000_i1044" type="#_x0000_t75" style="width:480.2pt;height:269.85pt" o:ole="" o:bordertopcolor="this" o:borderleftcolor="this" o:borderbottomcolor="this" o:borderrightcolor="this">
+        <w:object w:dxaOrig="12771" w:dyaOrig="7200">
+          <v:shape id="_x0000_i1044" type="#_x0000_t75" style="width:478.95pt;height:269.85pt" o:ole="" o:bordertopcolor="this" o:borderleftcolor="this" o:borderbottomcolor="this" o:borderrightcolor="this">
             <v:imagedata r:id="rId45" o:title=""/>
             <w10:bordertop type="single" width="4" shadow="t"/>
             <w10:borderleft type="single" width="4" shadow="t"/>
@@ -934,8 +949,8 @@
     <w:p/>
     <w:p>
       <w:r>
-        <w:object w:dxaOrig="12805" w:dyaOrig="7189">
-          <v:shape id="_x0000_i1045" type="#_x0000_t75" style="width:480.2pt;height:269.85pt" o:ole="" o:bordertopcolor="this" o:borderleftcolor="this" o:borderbottomcolor="this" o:borderrightcolor="this">
+        <w:object w:dxaOrig="12771" w:dyaOrig="7200">
+          <v:shape id="_x0000_i1045" type="#_x0000_t75" style="width:478.95pt;height:269.85pt" o:ole="" o:bordertopcolor="this" o:borderleftcolor="this" o:borderbottomcolor="this" o:borderrightcolor="this">
             <v:imagedata r:id="rId47" o:title=""/>
             <w10:bordertop type="single" width="4" shadow="t"/>
             <w10:borderleft type="single" width="4" shadow="t"/>
@@ -971,8 +986,8 @@
     <w:p/>
     <w:p>
       <w:r>
-        <w:object w:dxaOrig="12805" w:dyaOrig="7189">
-          <v:shape id="_x0000_i1046" type="#_x0000_t75" style="width:480.2pt;height:269.85pt" o:ole="" o:bordertopcolor="this" o:borderleftcolor="this" o:borderbottomcolor="this" o:borderrightcolor="this">
+        <w:object w:dxaOrig="12771" w:dyaOrig="7200">
+          <v:shape id="_x0000_i1046" type="#_x0000_t75" style="width:478.95pt;height:269.85pt" o:ole="" o:bordertopcolor="this" o:borderleftcolor="this" o:borderbottomcolor="this" o:borderrightcolor="this">
             <v:imagedata r:id="rId49" o:title=""/>
             <w10:bordertop type="single" width="4" shadow="t"/>
             <w10:borderleft type="single" width="4" shadow="t"/>
@@ -1042,8 +1057,8 @@
     <w:p/>
     <w:p>
       <w:r>
-        <w:object w:dxaOrig="12805" w:dyaOrig="7189">
-          <v:shape id="_x0000_i1047" type="#_x0000_t75" style="width:480.2pt;height:269.85pt" o:ole="" o:bordertopcolor="this" o:borderleftcolor="this" o:borderbottomcolor="this" o:borderrightcolor="this">
+        <w:object w:dxaOrig="12771" w:dyaOrig="7200">
+          <v:shape id="_x0000_i1047" type="#_x0000_t75" style="width:478.95pt;height:269.85pt" o:ole="" o:bordertopcolor="this" o:borderleftcolor="this" o:borderbottomcolor="this" o:borderrightcolor="this">
             <v:imagedata r:id="rId51" o:title=""/>
             <w10:bordertop type="single" width="4" shadow="t"/>
             <w10:borderleft type="single" width="4" shadow="t"/>
@@ -1079,8 +1094,8 @@
     <w:p/>
     <w:p>
       <w:r>
-        <w:object w:dxaOrig="12805" w:dyaOrig="7189">
-          <v:shape id="_x0000_i1048" type="#_x0000_t75" style="width:480.2pt;height:269.85pt" o:ole="" o:bordertopcolor="this" o:borderleftcolor="this" o:borderbottomcolor="this" o:borderrightcolor="this">
+        <w:object w:dxaOrig="12771" w:dyaOrig="7200">
+          <v:shape id="_x0000_i1048" type="#_x0000_t75" style="width:478.95pt;height:269.85pt" o:ole="" o:bordertopcolor="this" o:borderleftcolor="this" o:borderbottomcolor="this" o:borderrightcolor="this">
             <v:imagedata r:id="rId53" o:title=""/>
             <w10:bordertop type="single" width="4" shadow="t"/>
             <w10:borderleft type="single" width="4" shadow="t"/>
@@ -1116,8 +1131,8 @@
     <w:p/>
     <w:p>
       <w:r>
-        <w:object w:dxaOrig="12805" w:dyaOrig="7189">
-          <v:shape id="_x0000_i1049" type="#_x0000_t75" style="width:480.2pt;height:269.85pt" o:ole="" o:bordertopcolor="this" o:borderleftcolor="this" o:borderbottomcolor="this" o:borderrightcolor="this">
+        <w:object w:dxaOrig="12771" w:dyaOrig="7200">
+          <v:shape id="_x0000_i1049" type="#_x0000_t75" style="width:478.95pt;height:269.85pt" o:ole="" o:bordertopcolor="this" o:borderleftcolor="this" o:borderbottomcolor="this" o:borderrightcolor="this">
             <v:imagedata r:id="rId55" o:title=""/>
             <w10:bordertop type="single" width="4" shadow="t"/>
             <w10:borderleft type="single" width="4" shadow="t"/>
@@ -1153,8 +1168,8 @@
     <w:p/>
     <w:p>
       <w:r>
-        <w:object w:dxaOrig="12805" w:dyaOrig="7189">
-          <v:shape id="_x0000_i1050" type="#_x0000_t75" style="width:480.2pt;height:269.85pt" o:ole="" o:bordertopcolor="this" o:borderleftcolor="this" o:borderbottomcolor="this" o:borderrightcolor="this">
+        <w:object w:dxaOrig="12771" w:dyaOrig="7200">
+          <v:shape id="_x0000_i1050" type="#_x0000_t75" style="width:478.95pt;height:269.85pt" o:ole="" o:bordertopcolor="this" o:borderleftcolor="this" o:borderbottomcolor="this" o:borderrightcolor="this">
             <v:imagedata r:id="rId57" o:title=""/>
             <w10:bordertop type="single" width="4" shadow="t"/>
             <w10:borderleft type="single" width="4" shadow="t"/>
@@ -1171,7 +1186,7 @@
     <w:p/>
     <w:p>
       <w:r>
-        <w:t>As we mentioned before, these values are available in our recipes because `chef-client` and `chef-apply` automatically execute Ohai. This information is stored within a variable we call 'the node object'</w:t>
+        <w:t>These values are available in our recipes because `chef-client` and `chef-apply` automatically execute Ohai. This information is stored within a variable we call 'the node object'</w:t>
       </w:r>
     </w:p>
     <w:p/>
@@ -1190,8 +1205,8 @@
     <w:p/>
     <w:p>
       <w:r>
-        <w:object w:dxaOrig="12805" w:dyaOrig="7189">
-          <v:shape id="_x0000_i1051" type="#_x0000_t75" style="width:480.2pt;height:269.85pt" o:ole="" o:bordertopcolor="this" o:borderleftcolor="this" o:borderbottomcolor="this" o:borderrightcolor="this">
+        <w:object w:dxaOrig="12771" w:dyaOrig="7200">
+          <v:shape id="_x0000_i1051" type="#_x0000_t75" style="width:478.95pt;height:269.85pt" o:ole="" o:bordertopcolor="this" o:borderleftcolor="this" o:borderbottomcolor="this" o:borderrightcolor="this">
             <v:imagedata r:id="rId59" o:title=""/>
             <w10:bordertop type="single" width="4" shadow="t"/>
             <w10:borderleft type="single" width="4" shadow="t"/>
@@ -1241,8 +1256,8 @@
     <w:p/>
     <w:p>
       <w:r>
-        <w:object w:dxaOrig="12805" w:dyaOrig="7189">
-          <v:shape id="_x0000_i1052" type="#_x0000_t75" style="width:480.2pt;height:269.85pt" o:ole="" o:bordertopcolor="this" o:borderleftcolor="this" o:borderbottomcolor="this" o:borderrightcolor="this">
+        <w:object w:dxaOrig="12771" w:dyaOrig="7200">
+          <v:shape id="_x0000_i1052" type="#_x0000_t75" style="width:478.95pt;height:269.85pt" o:ole="" o:bordertopcolor="this" o:borderleftcolor="this" o:borderbottomcolor="this" o:borderrightcolor="this">
             <v:imagedata r:id="rId61" o:title=""/>
             <w10:bordertop type="single" width="4" shadow="t"/>
             <w10:borderleft type="single" width="4" shadow="t"/>
@@ -1291,8 +1306,8 @@
     <w:p/>
     <w:p>
       <w:r>
-        <w:object w:dxaOrig="12805" w:dyaOrig="7189">
-          <v:shape id="_x0000_i1053" type="#_x0000_t75" style="width:480.2pt;height:269.85pt" o:ole="" o:bordertopcolor="this" o:borderleftcolor="this" o:borderbottomcolor="this" o:borderrightcolor="this">
+        <w:object w:dxaOrig="12771" w:dyaOrig="7200">
+          <v:shape id="_x0000_i1053" type="#_x0000_t75" style="width:478.95pt;height:269.85pt" o:ole="" o:bordertopcolor="this" o:borderleftcolor="this" o:borderbottomcolor="this" o:borderrightcolor="this">
             <v:imagedata r:id="rId63" o:title=""/>
             <w10:bordertop type="single" width="4" shadow="t"/>
             <w10:borderleft type="single" width="4" shadow="t"/>
@@ -1328,8 +1343,8 @@
     <w:p/>
     <w:p>
       <w:r>
-        <w:object w:dxaOrig="12805" w:dyaOrig="7189">
-          <v:shape id="_x0000_i1054" type="#_x0000_t75" style="width:480.2pt;height:269.85pt" o:ole="" o:bordertopcolor="this" o:borderleftcolor="this" o:borderbottomcolor="this" o:borderrightcolor="this">
+        <w:object w:dxaOrig="12771" w:dyaOrig="7200">
+          <v:shape id="_x0000_i1054" type="#_x0000_t75" style="width:478.95pt;height:269.85pt" o:ole="" o:bordertopcolor="this" o:borderleftcolor="this" o:borderbottomcolor="this" o:borderrightcolor="this">
             <v:imagedata r:id="rId65" o:title=""/>
             <w10:bordertop type="single" width="4" shadow="t"/>
             <w10:borderleft type="single" width="4" shadow="t"/>
@@ -1352,7 +1367,25 @@
     <w:p/>
     <w:p>
       <w:r>
-        <w:t>Accessing the node information is different. We retrieve the first value "memory", returning a the subset of keys and values at that level, and then immediately select to return the total value.</w:t>
+        <w:t xml:space="preserve">Accessing the node information is different. We retrieve the first value </w:t>
+      </w:r>
+      <w:r>
+        <w:rPr>
+          <w:lang w:val="uk-UA"/>
+        </w:rPr>
+        <w:t>'</w:t>
+      </w:r>
+      <w:r>
+        <w:t>memory</w:t>
+      </w:r>
+      <w:r>
+        <w:rPr>
+          <w:lang w:val="uk-UA"/>
+        </w:rPr>
+        <w:t>'</w:t>
+      </w:r>
+      <w:r>
+        <w:t>, returning a the subset of keys and values at that level, and then immediately select to return the total value.</w:t>
       </w:r>
     </w:p>
     <w:p/>
@@ -1371,8 +1404,8 @@
     <w:p/>
     <w:p>
       <w:r>
-        <w:object w:dxaOrig="12805" w:dyaOrig="7189">
-          <v:shape id="_x0000_i1055" type="#_x0000_t75" style="width:480.2pt;height:269.85pt" o:ole="" o:bordertopcolor="this" o:borderleftcolor="this" o:borderbottomcolor="this" o:borderrightcolor="this">
+        <w:object w:dxaOrig="12771" w:dyaOrig="7200">
+          <v:shape id="_x0000_i1055" type="#_x0000_t75" style="width:478.95pt;height:269.85pt" o:ole="" o:bordertopcolor="this" o:borderleftcolor="this" o:borderbottomcolor="this" o:borderrightcolor="this">
             <v:imagedata r:id="rId67" o:title=""/>
             <w10:bordertop type="single" width="4" shadow="t"/>
             <w10:borderleft type="single" width="4" shadow="t"/>
@@ -1408,8 +1441,8 @@
     <w:p/>
     <w:p>
       <w:r>
-        <w:object w:dxaOrig="12805" w:dyaOrig="7189">
-          <v:shape id="_x0000_i1056" type="#_x0000_t75" style="width:480.2pt;height:269.85pt" o:ole="" o:bordertopcolor="this" o:borderleftcolor="this" o:borderbottomcolor="this" o:borderrightcolor="this">
+        <w:object w:dxaOrig="12771" w:dyaOrig="7200">
+          <v:shape id="_x0000_i1056" type="#_x0000_t75" style="width:478.95pt;height:269.85pt" o:ole="" o:bordertopcolor="this" o:borderleftcolor="this" o:borderbottomcolor="this" o:borderrightcolor="this">
             <v:imagedata r:id="rId69" o:title=""/>
             <w10:bordertop type="single" width="4" shadow="t"/>
             <w10:borderleft type="single" width="4" shadow="t"/>
@@ -1445,8 +1478,8 @@
     <w:p/>
     <w:p>
       <w:r>
-        <w:object w:dxaOrig="12805" w:dyaOrig="7189">
-          <v:shape id="_x0000_i1057" type="#_x0000_t75" style="width:480.2pt;height:269.85pt" o:ole="" o:bordertopcolor="this" o:borderleftcolor="this" o:borderbottomcolor="this" o:borderrightcolor="this">
+        <w:object w:dxaOrig="12771" w:dyaOrig="7200">
+          <v:shape id="_x0000_i1057" type="#_x0000_t75" style="width:478.95pt;height:269.85pt" o:ole="" o:bordertopcolor="this" o:borderleftcolor="this" o:borderbottomcolor="this" o:borderrightcolor="this">
             <v:imagedata r:id="rId71" o:title=""/>
             <w10:bordertop type="single" width="4" shadow="t"/>
             <w10:borderleft type="single" width="4" shadow="t"/>
@@ -1482,8 +1515,8 @@
     <w:p/>
     <w:p>
       <w:r>
-        <w:object w:dxaOrig="12805" w:dyaOrig="7189">
-          <v:shape id="_x0000_i1058" type="#_x0000_t75" style="width:480.2pt;height:269.85pt" o:ole="" o:bordertopcolor="this" o:borderleftcolor="this" o:borderbottomcolor="this" o:borderrightcolor="this">
+        <w:object w:dxaOrig="12771" w:dyaOrig="7200">
+          <v:shape id="_x0000_i1058" type="#_x0000_t75" style="width:478.95pt;height:269.85pt" o:ole="" o:bordertopcolor="this" o:borderleftcolor="this" o:borderbottomcolor="this" o:borderrightcolor="this">
             <v:imagedata r:id="rId73" o:title=""/>
             <w10:bordertop type="single" width="4" shadow="t"/>
             <w10:borderleft type="single" width="4" shadow="t"/>
@@ -1519,8 +1552,8 @@
     <w:p/>
     <w:p>
       <w:r>
-        <w:object w:dxaOrig="12805" w:dyaOrig="7189">
-          <v:shape id="_x0000_i1059" type="#_x0000_t75" style="width:480.2pt;height:269.85pt" o:ole="" o:bordertopcolor="this" o:borderleftcolor="this" o:borderbottomcolor="this" o:borderrightcolor="this">
+        <w:object w:dxaOrig="12771" w:dyaOrig="7200">
+          <v:shape id="_x0000_i1059" type="#_x0000_t75" style="width:478.95pt;height:269.85pt" o:ole="" o:bordertopcolor="this" o:borderleftcolor="this" o:borderbottomcolor="this" o:borderrightcolor="this">
             <v:imagedata r:id="rId75" o:title=""/>
             <w10:bordertop type="single" width="4" shadow="t"/>
             <w10:borderleft type="single" width="4" shadow="t"/>
@@ -1609,8 +1642,8 @@
     <w:p/>
     <w:p>
       <w:r>
-        <w:object w:dxaOrig="12805" w:dyaOrig="7189">
-          <v:shape id="_x0000_i1060" type="#_x0000_t75" style="width:480.2pt;height:269.85pt" o:ole="" o:bordertopcolor="this" o:borderleftcolor="this" o:borderbottomcolor="this" o:borderrightcolor="this">
+        <w:object w:dxaOrig="12771" w:dyaOrig="7200">
+          <v:shape id="_x0000_i1060" type="#_x0000_t75" style="width:478.95pt;height:269.85pt" o:ole="" o:bordertopcolor="this" o:borderleftcolor="this" o:borderbottomcolor="this" o:borderrightcolor="this">
             <v:imagedata r:id="rId77" o:title=""/>
             <w10:bordertop type="single" width="4" shadow="t"/>
             <w10:borderleft type="single" width="4" shadow="t"/>
@@ -1687,8 +1720,8 @@
     <w:p/>
     <w:p>
       <w:r>
-        <w:object w:dxaOrig="12805" w:dyaOrig="7189">
-          <v:shape id="_x0000_i1061" type="#_x0000_t75" style="width:480.2pt;height:269.85pt" o:ole="" o:bordertopcolor="this" o:borderleftcolor="this" o:borderbottomcolor="this" o:borderrightcolor="this">
+        <w:object w:dxaOrig="12771" w:dyaOrig="7200">
+          <v:shape id="_x0000_i1061" type="#_x0000_t75" style="width:478.95pt;height:269.85pt" o:ole="" o:bordertopcolor="this" o:borderleftcolor="this" o:borderbottomcolor="this" o:borderrightcolor="this">
             <v:imagedata r:id="rId79" o:title=""/>
             <w10:bordertop type="single" width="4" shadow="t"/>
             <w10:borderleft type="single" width="4" shadow="t"/>
@@ -1705,6 +1738,80 @@
     <w:p/>
     <w:p>
       <w:r>
+        <w:t>Change into the apache cookbook's directory and then run `kitchen test` to verify that the changes we introduced did not cause a regression.</w:t>
+      </w:r>
+    </w:p>
+    <w:p/>
+    <w:p/>
+    <w:p>
+      <w:r>
+        <w:br w:type="page"/>
+      </w:r>
+    </w:p>
+    <w:p>
+      <w:r>
+        <w:lastRenderedPageBreak/>
+        <w:t>Slide 38</w:t>
+      </w:r>
+    </w:p>
+    <w:p/>
+    <w:p>
+      <w:r>
+        <w:object w:dxaOrig="12771" w:dyaOrig="7200">
+          <v:shape id="_x0000_i1062" type="#_x0000_t75" style="width:478.95pt;height:269.85pt" o:ole="" o:bordertopcolor="this" o:borderleftcolor="this" o:borderbottomcolor="this" o:borderrightcolor="this">
+            <v:imagedata r:id="rId81" o:title=""/>
+            <w10:bordertop type="single" width="4" shadow="t"/>
+            <w10:borderleft type="single" width="4" shadow="t"/>
+            <w10:borderbottom type="single" width="4" shadow="t"/>
+            <w10:borderright type="single" width="4" shadow="t"/>
+          </v:shape>
+          <o:OLEObject Type="Link" ProgID="PowerPoint.Slide.8" ShapeID="_x0000_i1062" DrawAspect="Content" r:id="rId82" UpdateMode="Always">
+            <o:LinkType>EnhancedMetaFile</o:LinkType>
+            <o:LockedField>false</o:LockedField>
+          </o:OLEObject>
+        </w:object>
+      </w:r>
+    </w:p>
+    <w:p/>
+    <w:p>
+      <w:r>
+        <w:t>If everything passes and you feel confident that it will also work on the current workstation, change to the home directory and then run `chef-client` to apply the apache cookbook locally to the system.</w:t>
+      </w:r>
+    </w:p>
+    <w:p/>
+    <w:p/>
+    <w:p>
+      <w:r>
+        <w:br w:type="page"/>
+      </w:r>
+    </w:p>
+    <w:p>
+      <w:r>
+        <w:lastRenderedPageBreak/>
+        <w:t>Slide 39</w:t>
+      </w:r>
+    </w:p>
+    <w:p/>
+    <w:p>
+      <w:r>
+        <w:object w:dxaOrig="12771" w:dyaOrig="7200">
+          <v:shape id="_x0000_i1063" type="#_x0000_t75" style="width:478.95pt;height:269.85pt" o:ole="" o:bordertopcolor="this" o:borderleftcolor="this" o:borderbottomcolor="this" o:borderrightcolor="this">
+            <v:imagedata r:id="rId83" o:title=""/>
+            <w10:bordertop type="single" width="4" shadow="t"/>
+            <w10:borderleft type="single" width="4" shadow="t"/>
+            <w10:borderbottom type="single" width="4" shadow="t"/>
+            <w10:borderright type="single" width="4" shadow="t"/>
+          </v:shape>
+          <o:OLEObject Type="Link" ProgID="PowerPoint.Slide.8" ShapeID="_x0000_i1063" DrawAspect="Content" r:id="rId84" UpdateMode="Always">
+            <o:LinkType>EnhancedMetaFile</o:LinkType>
+            <o:LockedField>false</o:LockedField>
+          </o:OLEObject>
+        </w:object>
+      </w:r>
+    </w:p>
+    <w:p/>
+    <w:p>
+      <w:r>
         <w:t>Now that we've made these significant changes and verified that they work, its time we bumped the version of the cookbook and commit the changes.</w:t>
       </w:r>
     </w:p>
@@ -1718,21 +1825,21 @@
     <w:p>
       <w:r>
         <w:lastRenderedPageBreak/>
-        <w:t>Slide 38</w:t>
-      </w:r>
-    </w:p>
-    <w:p/>
-    <w:p>
-      <w:r>
-        <w:object w:dxaOrig="12805" w:dyaOrig="7189">
-          <v:shape id="_x0000_i1062" type="#_x0000_t75" style="width:480.2pt;height:269.85pt" o:ole="" o:bordertopcolor="this" o:borderleftcolor="this" o:borderbottomcolor="this" o:borderrightcolor="this">
-            <v:imagedata r:id="rId81" o:title=""/>
-            <w10:bordertop type="single" width="4" shadow="t"/>
-            <w10:borderleft type="single" width="4" shadow="t"/>
-            <w10:borderbottom type="single" width="4" shadow="t"/>
-            <w10:borderright type="single" width="4" shadow="t"/>
-          </v:shape>
-          <o:OLEObject Type="Link" ProgID="PowerPoint.Slide.8" ShapeID="_x0000_i1062" DrawAspect="Content" r:id="rId82" UpdateMode="Always">
+        <w:t>Slide 40</w:t>
+      </w:r>
+    </w:p>
+    <w:p/>
+    <w:p>
+      <w:r>
+        <w:object w:dxaOrig="12771" w:dyaOrig="7200">
+          <v:shape id="_x0000_i1064" type="#_x0000_t75" style="width:478.95pt;height:269.85pt" o:ole="" o:bordertopcolor="this" o:borderleftcolor="this" o:borderbottomcolor="this" o:borderrightcolor="this">
+            <v:imagedata r:id="rId85" o:title=""/>
+            <w10:bordertop type="single" width="4" shadow="t"/>
+            <w10:borderleft type="single" width="4" shadow="t"/>
+            <w10:borderbottom type="single" width="4" shadow="t"/>
+            <w10:borderright type="single" width="4" shadow="t"/>
+          </v:shape>
+          <o:OLEObject Type="Link" ProgID="PowerPoint.Slide.8" ShapeID="_x0000_i1064" DrawAspect="Content" r:id="rId86" UpdateMode="Always">
             <o:LinkType>EnhancedMetaFile</o:LinkType>
             <o:LockedField>false</o:LockedField>
           </o:OLEObject>
@@ -1761,21 +1868,21 @@
     <w:p>
       <w:r>
         <w:lastRenderedPageBreak/>
-        <w:t>Slide 39</w:t>
-      </w:r>
-    </w:p>
-    <w:p/>
-    <w:p>
-      <w:r>
-        <w:object w:dxaOrig="12805" w:dyaOrig="7189">
-          <v:shape id="_x0000_i1063" type="#_x0000_t75" style="width:480.2pt;height:269.85pt" o:ole="" o:bordertopcolor="this" o:borderleftcolor="this" o:borderbottomcolor="this" o:borderrightcolor="this">
-            <v:imagedata r:id="rId83" o:title=""/>
-            <w10:bordertop type="single" width="4" shadow="t"/>
-            <w10:borderleft type="single" width="4" shadow="t"/>
-            <w10:borderbottom type="single" width="4" shadow="t"/>
-            <w10:borderright type="single" width="4" shadow="t"/>
-          </v:shape>
-          <o:OLEObject Type="Link" ProgID="PowerPoint.Slide.8" ShapeID="_x0000_i1063" DrawAspect="Content" r:id="rId84" UpdateMode="Always">
+        <w:t>Slide 41</w:t>
+      </w:r>
+    </w:p>
+    <w:p/>
+    <w:p>
+      <w:r>
+        <w:object w:dxaOrig="12771" w:dyaOrig="7200">
+          <v:shape id="_x0000_i1065" type="#_x0000_t75" style="width:478.95pt;height:269.85pt" o:ole="" o:bordertopcolor="this" o:borderleftcolor="this" o:borderbottomcolor="this" o:borderrightcolor="this">
+            <v:imagedata r:id="rId87" o:title=""/>
+            <w10:bordertop type="single" width="4" shadow="t"/>
+            <w10:borderleft type="single" width="4" shadow="t"/>
+            <w10:borderbottom type="single" width="4" shadow="t"/>
+            <w10:borderright type="single" width="4" shadow="t"/>
+          </v:shape>
+          <o:OLEObject Type="Link" ProgID="PowerPoint.Slide.8" ShapeID="_x0000_i1065" DrawAspect="Content" r:id="rId88" UpdateMode="Always">
             <o:LinkType>EnhancedMetaFile</o:LinkType>
             <o:LockedField>false</o:LockedField>
           </o:OLEObject>
@@ -1817,21 +1924,21 @@
     <w:p>
       <w:r>
         <w:lastRenderedPageBreak/>
-        <w:t>Slide 40</w:t>
-      </w:r>
-    </w:p>
-    <w:p/>
-    <w:p>
-      <w:r>
-        <w:object w:dxaOrig="12805" w:dyaOrig="7189">
-          <v:shape id="_x0000_i1064" type="#_x0000_t75" style="width:480.2pt;height:269.85pt" o:ole="" o:bordertopcolor="this" o:borderleftcolor="this" o:borderbottomcolor="this" o:borderrightcolor="this">
-            <v:imagedata r:id="rId85" o:title=""/>
-            <w10:bordertop type="single" width="4" shadow="t"/>
-            <w10:borderleft type="single" width="4" shadow="t"/>
-            <w10:borderbottom type="single" width="4" shadow="t"/>
-            <w10:borderright type="single" width="4" shadow="t"/>
-          </v:shape>
-          <o:OLEObject Type="Link" ProgID="PowerPoint.Slide.8" ShapeID="_x0000_i1064" DrawAspect="Content" r:id="rId86" UpdateMode="Always">
+        <w:t>Slide 42</w:t>
+      </w:r>
+    </w:p>
+    <w:p/>
+    <w:p>
+      <w:r>
+        <w:object w:dxaOrig="12771" w:dyaOrig="7200">
+          <v:shape id="_x0000_i1066" type="#_x0000_t75" style="width:478.95pt;height:269.85pt" o:ole="" o:bordertopcolor="this" o:borderleftcolor="this" o:borderbottomcolor="this" o:borderrightcolor="this">
+            <v:imagedata r:id="rId89" o:title=""/>
+            <w10:bordertop type="single" width="4" shadow="t"/>
+            <w10:borderleft type="single" width="4" shadow="t"/>
+            <w10:borderbottom type="single" width="4" shadow="t"/>
+            <w10:borderright type="single" width="4" shadow="t"/>
+          </v:shape>
+          <o:OLEObject Type="Link" ProgID="PowerPoint.Slide.8" ShapeID="_x0000_i1066" DrawAspect="Content" r:id="rId90" UpdateMode="Always">
             <o:LinkType>EnhancedMetaFile</o:LinkType>
             <o:LockedField>false</o:LockedField>
           </o:OLEObject>
@@ -1854,21 +1961,21 @@
     <w:p>
       <w:r>
         <w:lastRenderedPageBreak/>
-        <w:t>Slide 41</w:t>
-      </w:r>
-    </w:p>
-    <w:p/>
-    <w:p>
-      <w:r>
-        <w:object w:dxaOrig="12805" w:dyaOrig="7189">
-          <v:shape id="_x0000_i1065" type="#_x0000_t75" style="width:480.2pt;height:269.85pt" o:ole="" o:bordertopcolor="this" o:borderleftcolor="this" o:borderbottomcolor="this" o:borderrightcolor="this">
-            <v:imagedata r:id="rId87" o:title=""/>
-            <w10:bordertop type="single" width="4" shadow="t"/>
-            <w10:borderleft type="single" width="4" shadow="t"/>
-            <w10:borderbottom type="single" width="4" shadow="t"/>
-            <w10:borderright type="single" width="4" shadow="t"/>
-          </v:shape>
-          <o:OLEObject Type="Link" ProgID="PowerPoint.Slide.8" ShapeID="_x0000_i1065" DrawAspect="Content" r:id="rId88" UpdateMode="Always">
+        <w:t>Slide 43</w:t>
+      </w:r>
+    </w:p>
+    <w:p/>
+    <w:p>
+      <w:r>
+        <w:object w:dxaOrig="12771" w:dyaOrig="7200">
+          <v:shape id="_x0000_i1067" type="#_x0000_t75" style="width:478.95pt;height:269.85pt" o:ole="" o:bordertopcolor="this" o:borderleftcolor="this" o:borderbottomcolor="this" o:borderrightcolor="this">
+            <v:imagedata r:id="rId91" o:title=""/>
+            <w10:bordertop type="single" width="4" shadow="t"/>
+            <w10:borderleft type="single" width="4" shadow="t"/>
+            <w10:borderbottom type="single" width="4" shadow="t"/>
+            <w10:borderright type="single" width="4" shadow="t"/>
+          </v:shape>
+          <o:OLEObject Type="Link" ProgID="PowerPoint.Slide.8" ShapeID="_x0000_i1067" DrawAspect="Content" r:id="rId92" UpdateMode="Always">
             <o:LinkType>EnhancedMetaFile</o:LinkType>
             <o:LockedField>false</o:LockedField>
           </o:OLEObject>
@@ -1897,21 +2004,21 @@
     <w:p>
       <w:r>
         <w:lastRenderedPageBreak/>
-        <w:t>Slide 42</w:t>
-      </w:r>
-    </w:p>
-    <w:p/>
-    <w:p>
-      <w:r>
-        <w:object w:dxaOrig="12805" w:dyaOrig="7189">
-          <v:shape id="_x0000_i1066" type="#_x0000_t75" style="width:480.2pt;height:269.85pt" o:ole="" o:bordertopcolor="this" o:borderleftcolor="this" o:borderbottomcolor="this" o:borderrightcolor="this">
-            <v:imagedata r:id="rId89" o:title=""/>
-            <w10:bordertop type="single" width="4" shadow="t"/>
-            <w10:borderleft type="single" width="4" shadow="t"/>
-            <w10:borderbottom type="single" width="4" shadow="t"/>
-            <w10:borderright type="single" width="4" shadow="t"/>
-          </v:shape>
-          <o:OLEObject Type="Link" ProgID="PowerPoint.Slide.8" ShapeID="_x0000_i1066" DrawAspect="Content" r:id="rId90" UpdateMode="Always">
+        <w:t>Slide 44</w:t>
+      </w:r>
+    </w:p>
+    <w:p/>
+    <w:p>
+      <w:r>
+        <w:object w:dxaOrig="12771" w:dyaOrig="7200">
+          <v:shape id="_x0000_i1068" type="#_x0000_t75" style="width:478.95pt;height:269.85pt" o:ole="" o:bordertopcolor="this" o:borderleftcolor="this" o:borderbottomcolor="this" o:borderrightcolor="this">
+            <v:imagedata r:id="rId93" o:title=""/>
+            <w10:bordertop type="single" width="4" shadow="t"/>
+            <w10:borderleft type="single" width="4" shadow="t"/>
+            <w10:borderbottom type="single" width="4" shadow="t"/>
+            <w10:borderright type="single" width="4" shadow="t"/>
+          </v:shape>
+          <o:OLEObject Type="Link" ProgID="PowerPoint.Slide.8" ShapeID="_x0000_i1068" DrawAspect="Content" r:id="rId94" UpdateMode="Always">
             <o:LinkType>EnhancedMetaFile</o:LinkType>
             <o:LockedField>false</o:LockedField>
           </o:OLEObject>
@@ -1934,21 +2041,21 @@
     <w:p>
       <w:r>
         <w:lastRenderedPageBreak/>
-        <w:t>Slide 43</w:t>
-      </w:r>
-    </w:p>
-    <w:p/>
-    <w:p>
-      <w:r>
-        <w:object w:dxaOrig="12805" w:dyaOrig="7189">
-          <v:shape id="_x0000_i1067" type="#_x0000_t75" style="width:480.2pt;height:269.85pt" o:ole="" o:bordertopcolor="this" o:borderleftcolor="this" o:borderbottomcolor="this" o:borderrightcolor="this">
-            <v:imagedata r:id="rId91" o:title=""/>
-            <w10:bordertop type="single" width="4" shadow="t"/>
-            <w10:borderleft type="single" width="4" shadow="t"/>
-            <w10:borderbottom type="single" width="4" shadow="t"/>
-            <w10:borderright type="single" width="4" shadow="t"/>
-          </v:shape>
-          <o:OLEObject Type="Link" ProgID="PowerPoint.Slide.8" ShapeID="_x0000_i1067" DrawAspect="Content" r:id="rId92" UpdateMode="Always">
+        <w:t>Slide 45</w:t>
+      </w:r>
+    </w:p>
+    <w:p/>
+    <w:p>
+      <w:r>
+        <w:object w:dxaOrig="12771" w:dyaOrig="7200">
+          <v:shape id="_x0000_i1069" type="#_x0000_t75" style="width:478.95pt;height:269.85pt" o:ole="" o:bordertopcolor="this" o:borderleftcolor="this" o:borderbottomcolor="this" o:borderrightcolor="this">
+            <v:imagedata r:id="rId95" o:title=""/>
+            <w10:bordertop type="single" width="4" shadow="t"/>
+            <w10:borderleft type="single" width="4" shadow="t"/>
+            <w10:borderbottom type="single" width="4" shadow="t"/>
+            <w10:borderright type="single" width="4" shadow="t"/>
+          </v:shape>
+          <o:OLEObject Type="Link" ProgID="PowerPoint.Slide.8" ShapeID="_x0000_i1069" DrawAspect="Content" r:id="rId96" UpdateMode="Always">
             <o:LinkType>EnhancedMetaFile</o:LinkType>
             <o:LockedField>false</o:LockedField>
           </o:OLEObject>
@@ -1988,59 +2095,68 @@
     <w:p>
       <w:r>
         <w:lastRenderedPageBreak/>
-        <w:t>Slide 44</w:t>
-      </w:r>
-    </w:p>
-    <w:p/>
-    <w:p>
-      <w:r>
-        <w:object w:dxaOrig="12805" w:dyaOrig="7189">
-          <v:shape id="_x0000_i1068" type="#_x0000_t75" style="width:480.2pt;height:269.85pt" o:ole="" o:bordertopcolor="this" o:borderleftcolor="this" o:borderbottomcolor="this" o:borderrightcolor="this">
-            <v:imagedata r:id="rId93" o:title=""/>
-            <w10:bordertop type="single" width="4" shadow="t"/>
-            <w10:borderleft type="single" width="4" shadow="t"/>
-            <w10:borderbottom type="single" width="4" shadow="t"/>
-            <w10:borderright type="single" width="4" shadow="t"/>
-          </v:shape>
-          <o:OLEObject Type="Link" ProgID="PowerPoint.Slide.8" ShapeID="_x0000_i1068" DrawAspect="Content" r:id="rId94" UpdateMode="Always">
-            <o:LinkType>EnhancedMetaFile</o:LinkType>
-            <o:LockedField>false</o:LockedField>
-          </o:OLEObject>
-        </w:object>
-      </w:r>
-    </w:p>
-    <w:p/>
-    <w:p>
-      <w:r>
-        <w:t>Update the file resource, named "/var/www/html/index.html, to be created with the content that includes the node's IP address and its host name.</w:t>
-      </w:r>
-    </w:p>
-    <w:p/>
-    <w:p/>
-    <w:p/>
-    <w:p>
-      <w:r>
-        <w:br w:type="page"/>
-      </w:r>
-    </w:p>
-    <w:p>
-      <w:r>
-        <w:lastRenderedPageBreak/>
-        <w:t>Slide 45</w:t>
-      </w:r>
-    </w:p>
-    <w:p/>
-    <w:p>
-      <w:r>
-        <w:object w:dxaOrig="12805" w:dyaOrig="7189">
-          <v:shape id="_x0000_i1069" type="#_x0000_t75" style="width:480.2pt;height:269.85pt" o:ole="" o:bordertopcolor="this" o:borderleftcolor="this" o:borderbottomcolor="this" o:borderrightcolor="this">
-            <v:imagedata r:id="rId95" o:title=""/>
-            <w10:bordertop type="single" width="4" shadow="t"/>
-            <w10:borderleft type="single" width="4" shadow="t"/>
-            <w10:borderbottom type="single" width="4" shadow="t"/>
-            <w10:borderright type="single" width="4" shadow="t"/>
-          </v:shape>
-          <o:OLEObject Type="Link" ProgID="PowerPoint.Slide.8" ShapeID="_x0000_i1069" DrawAspect="Content" r:id="rId96" UpdateMode="Always">
+        <w:t>Slide 46</w:t>
+      </w:r>
+    </w:p>
+    <w:p/>
+    <w:p>
+      <w:r>
+        <w:object w:dxaOrig="12771" w:dyaOrig="7200">
+          <v:shape id="_x0000_i1070" type="#_x0000_t75" style="width:478.95pt;height:269.85pt" o:ole="" o:bordertopcolor="this" o:borderleftcolor="this" o:borderbottomcolor="this" o:borderrightcolor="this">
+            <v:imagedata r:id="rId97" o:title=""/>
+            <w10:bordertop type="single" width="4" shadow="t"/>
+            <w10:borderleft type="single" width="4" shadow="t"/>
+            <w10:borderbottom type="single" width="4" shadow="t"/>
+            <w10:borderright type="single" width="4" shadow="t"/>
+          </v:shape>
+          <o:OLEObject Type="Link" ProgID="PowerPoint.Slide.8" ShapeID="_x0000_i1070" DrawAspect="Content" r:id="rId98" UpdateMode="Always">
+            <o:LinkType>EnhancedMetaFile</o:LinkType>
+            <o:LockedField>false</o:LockedField>
+          </o:OLEObject>
+        </w:object>
+      </w:r>
+    </w:p>
+    <w:p/>
+    <w:p>
+      <w:r>
+        <w:t xml:space="preserve">Update the file resource, named </w:t>
+      </w:r>
+      <w:r>
+        <w:rPr>
+          <w:lang w:val="uk-UA"/>
+        </w:rPr>
+        <w:t>'</w:t>
+      </w:r>
+      <w:r>
+        <w:t>/var/www/html/index.html, to be created with the content that includes the node's IP address and its host name.</w:t>
+      </w:r>
+    </w:p>
+    <w:p/>
+    <w:p/>
+    <w:p/>
+    <w:p>
+      <w:r>
+        <w:br w:type="page"/>
+      </w:r>
+    </w:p>
+    <w:p>
+      <w:r>
+        <w:lastRenderedPageBreak/>
+        <w:t>Slide 47</w:t>
+      </w:r>
+    </w:p>
+    <w:p/>
+    <w:p>
+      <w:r>
+        <w:object w:dxaOrig="12771" w:dyaOrig="7200">
+          <v:shape id="_x0000_i1071" type="#_x0000_t75" style="width:478.95pt;height:269.85pt" o:ole="" o:bordertopcolor="this" o:borderleftcolor="this" o:borderbottomcolor="this" o:borderrightcolor="this">
+            <v:imagedata r:id="rId99" o:title=""/>
+            <w10:bordertop type="single" width="4" shadow="t"/>
+            <w10:borderleft type="single" width="4" shadow="t"/>
+            <w10:borderbottom type="single" width="4" shadow="t"/>
+            <w10:borderright type="single" width="4" shadow="t"/>
+          </v:shape>
+          <o:OLEObject Type="Link" ProgID="PowerPoint.Slide.8" ShapeID="_x0000_i1071" DrawAspect="Content" r:id="rId100" UpdateMode="Always">
             <o:LinkType>EnhancedMetaFile</o:LinkType>
             <o:LockedField>false</o:LockedField>
           </o:OLEObject>
@@ -2063,21 +2179,21 @@
     <w:p>
       <w:r>
         <w:lastRenderedPageBreak/>
-        <w:t>Slide 46</w:t>
-      </w:r>
-    </w:p>
-    <w:p/>
-    <w:p>
-      <w:r>
-        <w:object w:dxaOrig="12805" w:dyaOrig="7189">
-          <v:shape id="_x0000_i1070" type="#_x0000_t75" style="width:480.2pt;height:269.85pt" o:ole="" o:bordertopcolor="this" o:borderleftcolor="this" o:borderbottomcolor="this" o:borderrightcolor="this">
-            <v:imagedata r:id="rId97" o:title=""/>
-            <w10:bordertop type="single" width="4" shadow="t"/>
-            <w10:borderleft type="single" width="4" shadow="t"/>
-            <w10:borderbottom type="single" width="4" shadow="t"/>
-            <w10:borderright type="single" width="4" shadow="t"/>
-          </v:shape>
-          <o:OLEObject Type="Link" ProgID="PowerPoint.Slide.8" ShapeID="_x0000_i1070" DrawAspect="Content" r:id="rId98" UpdateMode="Always">
+        <w:t>Slide 48</w:t>
+      </w:r>
+    </w:p>
+    <w:p/>
+    <w:p>
+      <w:r>
+        <w:object w:dxaOrig="12771" w:dyaOrig="7200">
+          <v:shape id="_x0000_i1072" type="#_x0000_t75" style="width:478.95pt;height:269.85pt" o:ole="" o:bordertopcolor="this" o:borderleftcolor="this" o:borderbottomcolor="this" o:borderrightcolor="this">
+            <v:imagedata r:id="rId101" o:title=""/>
+            <w10:bordertop type="single" width="4" shadow="t"/>
+            <w10:borderleft type="single" width="4" shadow="t"/>
+            <w10:borderbottom type="single" width="4" shadow="t"/>
+            <w10:borderright type="single" width="4" shadow="t"/>
+          </v:shape>
+          <o:OLEObject Type="Link" ProgID="PowerPoint.Slide.8" ShapeID="_x0000_i1072" DrawAspect="Content" r:id="rId102" UpdateMode="Always">
             <o:LinkType>EnhancedMetaFile</o:LinkType>
             <o:LockedField>false</o:LockedField>
           </o:OLEObject>
@@ -2100,21 +2216,21 @@
     <w:p>
       <w:r>
         <w:lastRenderedPageBreak/>
-        <w:t>Slide 47</w:t>
-      </w:r>
-    </w:p>
-    <w:p/>
-    <w:p>
-      <w:r>
-        <w:object w:dxaOrig="12805" w:dyaOrig="7189">
-          <v:shape id="_x0000_i1071" type="#_x0000_t75" style="width:480.2pt;height:269.85pt" o:ole="" o:bordertopcolor="this" o:borderleftcolor="this" o:borderbottomcolor="this" o:borderrightcolor="this">
-            <v:imagedata r:id="rId99" o:title=""/>
-            <w10:bordertop type="single" width="4" shadow="t"/>
-            <w10:borderleft type="single" width="4" shadow="t"/>
-            <w10:borderbottom type="single" width="4" shadow="t"/>
-            <w10:borderright type="single" width="4" shadow="t"/>
-          </v:shape>
-          <o:OLEObject Type="Link" ProgID="PowerPoint.Slide.8" ShapeID="_x0000_i1071" DrawAspect="Content" r:id="rId100" UpdateMode="Always">
+        <w:t>Slide 49</w:t>
+      </w:r>
+    </w:p>
+    <w:p/>
+    <w:p>
+      <w:r>
+        <w:object w:dxaOrig="12771" w:dyaOrig="7200">
+          <v:shape id="_x0000_i1073" type="#_x0000_t75" style="width:478.95pt;height:269.85pt" o:ole="" o:bordertopcolor="this" o:borderleftcolor="this" o:borderbottomcolor="this" o:borderrightcolor="this">
+            <v:imagedata r:id="rId103" o:title=""/>
+            <w10:bordertop type="single" width="4" shadow="t"/>
+            <w10:borderleft type="single" width="4" shadow="t"/>
+            <w10:borderbottom type="single" width="4" shadow="t"/>
+            <w10:borderright type="single" width="4" shadow="t"/>
+          </v:shape>
+          <o:OLEObject Type="Link" ProgID="PowerPoint.Slide.8" ShapeID="_x0000_i1073" DrawAspect="Content" r:id="rId104" UpdateMode="Always">
             <o:LinkType>EnhancedMetaFile</o:LinkType>
             <o:LockedField>false</o:LockedField>
           </o:OLEObject>
@@ -2137,21 +2253,21 @@
     <w:p>
       <w:r>
         <w:lastRenderedPageBreak/>
-        <w:t>Slide 48</w:t>
-      </w:r>
-    </w:p>
-    <w:p/>
-    <w:p>
-      <w:r>
-        <w:object w:dxaOrig="12805" w:dyaOrig="7189">
-          <v:shape id="_x0000_i1072" type="#_x0000_t75" style="width:480.2pt;height:269.85pt" o:ole="" o:bordertopcolor="this" o:borderleftcolor="this" o:borderbottomcolor="this" o:borderrightcolor="this">
-            <v:imagedata r:id="rId101" o:title=""/>
-            <w10:bordertop type="single" width="4" shadow="t"/>
-            <w10:borderleft type="single" width="4" shadow="t"/>
-            <w10:borderbottom type="single" width="4" shadow="t"/>
-            <w10:borderright type="single" width="4" shadow="t"/>
-          </v:shape>
-          <o:OLEObject Type="Link" ProgID="PowerPoint.Slide.8" ShapeID="_x0000_i1072" DrawAspect="Content" r:id="rId102" UpdateMode="Always">
+        <w:t>Slide 50</w:t>
+      </w:r>
+    </w:p>
+    <w:p/>
+    <w:p>
+      <w:r>
+        <w:object w:dxaOrig="12771" w:dyaOrig="7200">
+          <v:shape id="_x0000_i1074" type="#_x0000_t75" style="width:478.95pt;height:269.85pt" o:ole="" o:bordertopcolor="this" o:borderleftcolor="this" o:borderbottomcolor="this" o:borderrightcolor="this">
+            <v:imagedata r:id="rId105" o:title=""/>
+            <w10:bordertop type="single" width="4" shadow="t"/>
+            <w10:borderleft type="single" width="4" shadow="t"/>
+            <w10:borderbottom type="single" width="4" shadow="t"/>
+            <w10:borderright type="single" width="4" shadow="t"/>
+          </v:shape>
+          <o:OLEObject Type="Link" ProgID="PowerPoint.Slide.8" ShapeID="_x0000_i1074" DrawAspect="Content" r:id="rId106" UpdateMode="Always">
             <o:LinkType>EnhancedMetaFile</o:LinkType>
             <o:LockedField>false</o:LockedField>
           </o:OLEObject>
@@ -2174,21 +2290,21 @@
     <w:p>
       <w:r>
         <w:lastRenderedPageBreak/>
-        <w:t>Slide 49</w:t>
-      </w:r>
-    </w:p>
-    <w:p/>
-    <w:p>
-      <w:r>
-        <w:object w:dxaOrig="12805" w:dyaOrig="7189">
-          <v:shape id="_x0000_i1073" type="#_x0000_t75" style="width:480.2pt;height:269.85pt" o:ole="" o:bordertopcolor="this" o:borderleftcolor="this" o:borderbottomcolor="this" o:borderrightcolor="this">
-            <v:imagedata r:id="rId103" o:title=""/>
-            <w10:bordertop type="single" width="4" shadow="t"/>
-            <w10:borderleft type="single" width="4" shadow="t"/>
-            <w10:borderbottom type="single" width="4" shadow="t"/>
-            <w10:borderright type="single" width="4" shadow="t"/>
-          </v:shape>
-          <o:OLEObject Type="Link" ProgID="PowerPoint.Slide.8" ShapeID="_x0000_i1073" DrawAspect="Content" r:id="rId104" UpdateMode="Always">
+        <w:t>Slide 51</w:t>
+      </w:r>
+    </w:p>
+    <w:p/>
+    <w:p>
+      <w:r>
+        <w:object w:dxaOrig="12771" w:dyaOrig="7200">
+          <v:shape id="_x0000_i1075" type="#_x0000_t75" style="width:478.95pt;height:269.85pt" o:ole="" o:bordertopcolor="this" o:borderleftcolor="this" o:borderbottomcolor="this" o:borderrightcolor="this">
+            <v:imagedata r:id="rId107" o:title=""/>
+            <w10:bordertop type="single" width="4" shadow="t"/>
+            <w10:borderleft type="single" width="4" shadow="t"/>
+            <w10:borderbottom type="single" width="4" shadow="t"/>
+            <w10:borderright type="single" width="4" shadow="t"/>
+          </v:shape>
+          <o:OLEObject Type="Link" ProgID="PowerPoint.Slide.8" ShapeID="_x0000_i1075" DrawAspect="Content" r:id="rId108" UpdateMode="Always">
             <o:LinkType>EnhancedMetaFile</o:LinkType>
             <o:LockedField>false</o:LockedField>
           </o:OLEObject>
@@ -2217,21 +2333,21 @@
     <w:p>
       <w:r>
         <w:lastRenderedPageBreak/>
-        <w:t>Slide 50</w:t>
-      </w:r>
-    </w:p>
-    <w:p/>
-    <w:p>
-      <w:r>
-        <w:object w:dxaOrig="12805" w:dyaOrig="7189">
-          <v:shape id="_x0000_i1074" type="#_x0000_t75" style="width:480.2pt;height:269.85pt" o:ole="" o:bordertopcolor="this" o:borderleftcolor="this" o:borderbottomcolor="this" o:borderrightcolor="this">
-            <v:imagedata r:id="rId105" o:title=""/>
-            <w10:bordertop type="single" width="4" shadow="t"/>
-            <w10:borderleft type="single" width="4" shadow="t"/>
-            <w10:borderbottom type="single" width="4" shadow="t"/>
-            <w10:borderright type="single" width="4" shadow="t"/>
-          </v:shape>
-          <o:OLEObject Type="Link" ProgID="PowerPoint.Slide.8" ShapeID="_x0000_i1074" DrawAspect="Content" r:id="rId106" UpdateMode="Always">
+        <w:t>Slide 52</w:t>
+      </w:r>
+    </w:p>
+    <w:p/>
+    <w:p>
+      <w:r>
+        <w:object w:dxaOrig="12771" w:dyaOrig="7200">
+          <v:shape id="_x0000_i1076" type="#_x0000_t75" style="width:478.95pt;height:269.85pt" o:ole="" o:bordertopcolor="this" o:borderleftcolor="this" o:borderbottomcolor="this" o:borderrightcolor="this">
+            <v:imagedata r:id="rId109" o:title=""/>
+            <w10:bordertop type="single" width="4" shadow="t"/>
+            <w10:borderleft type="single" width="4" shadow="t"/>
+            <w10:borderbottom type="single" width="4" shadow="t"/>
+            <w10:borderright type="single" width="4" shadow="t"/>
+          </v:shape>
+          <o:OLEObject Type="Link" ProgID="PowerPoint.Slide.8" ShapeID="_x0000_i1076" DrawAspect="Content" r:id="rId110" UpdateMode="Always">
             <o:LinkType>EnhancedMetaFile</o:LinkType>
             <o:LockedField>false</o:LockedField>
           </o:OLEObject>
@@ -2267,32 +2383,35 @@
     <w:p>
       <w:r>
         <w:lastRenderedPageBreak/>
-        <w:t>Slide 51</w:t>
-      </w:r>
-    </w:p>
-    <w:p/>
-    <w:p>
-      <w:r>
-        <w:object w:dxaOrig="12805" w:dyaOrig="7189">
-          <v:shape id="_x0000_i1075" type="#_x0000_t75" style="width:480.2pt;height:269.85pt" o:ole="" o:bordertopcolor="this" o:borderleftcolor="this" o:borderbottomcolor="this" o:borderrightcolor="this">
-            <v:imagedata r:id="rId107" o:title=""/>
-            <w10:bordertop type="single" width="4" shadow="t"/>
-            <w10:borderleft type="single" width="4" shadow="t"/>
-            <w10:borderbottom type="single" width="4" shadow="t"/>
-            <w10:borderright type="single" width="4" shadow="t"/>
-          </v:shape>
-          <o:OLEObject Type="Link" ProgID="PowerPoint.Slide.8" ShapeID="_x0000_i1075" DrawAspect="Content" r:id="rId108" UpdateMode="Always">
-            <o:LinkType>EnhancedMetaFile</o:LinkType>
-            <o:LockedField>false</o:LockedField>
-          </o:OLEObject>
-        </w:object>
-      </w:r>
-    </w:p>
-    <w:p/>
-    <w:p/>
-    <w:p/>
+        <w:t>Slide 53</w:t>
+      </w:r>
+    </w:p>
+    <w:p/>
+    <w:p>
+      <w:r>
+        <w:object w:dxaOrig="12771" w:dyaOrig="7200">
+          <v:shape id="_x0000_i1077" type="#_x0000_t75" style="width:478.95pt;height:269.85pt" o:ole="" o:bordertopcolor="this" o:borderleftcolor="this" o:borderbottomcolor="this" o:borderrightcolor="this">
+            <v:imagedata r:id="rId111" o:title=""/>
+            <w10:bordertop type="single" width="4" shadow="t"/>
+            <w10:borderleft type="single" width="4" shadow="t"/>
+            <w10:borderbottom type="single" width="4" shadow="t"/>
+            <w10:borderright type="single" width="4" shadow="t"/>
+          </v:shape>
+          <o:OLEObject Type="Link" ProgID="PowerPoint.Slide.8" ShapeID="_x0000_i1077" DrawAspect="Content" r:id="rId112" UpdateMode="Always">
+            <o:LinkType>EnhancedMetaFile</o:LinkType>
+            <o:LockedField>false</o:LockedField>
+          </o:OLEObject>
+        </w:object>
+      </w:r>
+    </w:p>
+    <w:p/>
+    <w:p/>
+    <w:p>
+      <w:bookmarkStart w:id="0" w:name="_GoBack"/>
+      <w:bookmarkEnd w:id="0"/>
+    </w:p>
     <w:sectPr>
-      <w:headerReference w:type="default" r:id="rId109"/>
+      <w:headerReference w:type="default" r:id="rId113"/>
       <w:pgSz w:w="12240" w:h="15840"/>
       <w:pgMar w:top="1440" w:right="1440" w:bottom="1440" w:left="1440" w:header="720" w:footer="720" w:gutter="0"/>
       <w:cols w:space="720"/>
@@ -2345,6 +2464,12 @@
   <w:p>
     <w:pPr>
       <w:pStyle w:val="Header"/>
+      <w:rPr>
+        <w:rFonts w:asciiTheme="minorHAnsi" w:cstheme="minorBidi"/>
+        <w:kern w:val="0"/>
+        <w:sz w:val="22"/>
+        <w:szCs w:val="22"/>
+      </w:rPr>
     </w:pPr>
     <w:r>
       <w:t>Chef Software Inc.</w:t>
@@ -2356,6 +2481,11 @@
       <w:tab/>
       <w:t>Chef Essentials</w:t>
     </w:r>
+  </w:p>
+  <w:p>
+    <w:pPr>
+      <w:pStyle w:val="Header"/>
+    </w:pPr>
   </w:p>
 </w:hdr>
 </file>
@@ -2374,9 +2504,9 @@
     </w:lvl>
   </w:abstractNum>
   <w:abstractNum w:abstractNumId="1" w15:restartNumberingAfterBreak="0">
-    <w:nsid w:val="41E06E81"/>
+    <w:nsid w:val="2C382E28"/>
     <w:multiLevelType w:val="singleLevel"/>
-    <w:tmpl w:val="36245204"/>
+    <w:tmpl w:val="CB2CFB72"/>
     <w:lvl w:ilvl="0">
       <w:numFmt w:val="bullet"/>
       <w:lvlText w:val="*"/>
@@ -2384,9 +2514,9 @@
     </w:lvl>
   </w:abstractNum>
   <w:abstractNum w:abstractNumId="2" w15:restartNumberingAfterBreak="0">
-    <w:nsid w:val="585D3240"/>
+    <w:nsid w:val="4BDC07AF"/>
     <w:multiLevelType w:val="singleLevel"/>
-    <w:tmpl w:val="EDCEA3AE"/>
+    <w:tmpl w:val="E20697B4"/>
     <w:lvl w:ilvl="0">
       <w:numFmt w:val="bullet"/>
       <w:lvlText w:val="*"/>
@@ -2394,9 +2524,9 @@
     </w:lvl>
   </w:abstractNum>
   <w:abstractNum w:abstractNumId="3" w15:restartNumberingAfterBreak="0">
-    <w:nsid w:val="5A827942"/>
+    <w:nsid w:val="581735C5"/>
     <w:multiLevelType w:val="singleLevel"/>
-    <w:tmpl w:val="4D426600"/>
+    <w:tmpl w:val="0EF4E54A"/>
     <w:lvl w:ilvl="0">
       <w:numFmt w:val="bullet"/>
       <w:lvlText w:val="*"/>
@@ -2404,9 +2534,9 @@
     </w:lvl>
   </w:abstractNum>
   <w:abstractNum w:abstractNumId="4" w15:restartNumberingAfterBreak="0">
-    <w:nsid w:val="63354327"/>
+    <w:nsid w:val="76916869"/>
     <w:multiLevelType w:val="singleLevel"/>
-    <w:tmpl w:val="CA24844A"/>
+    <w:tmpl w:val="BBA41C28"/>
     <w:lvl w:ilvl="0">
       <w:numFmt w:val="bullet"/>
       <w:lvlText w:val="*"/>
@@ -2445,7 +2575,7 @@
     </w:lvlOverride>
   </w:num>
   <w:num w:numId="3">
-    <w:abstractNumId w:val="1"/>
+    <w:abstractNumId w:val="4"/>
     <w:lvlOverride w:ilvl="0">
       <w:lvl w:ilvl="0">
         <w:numFmt w:val="bullet"/>
@@ -2460,7 +2590,7 @@
     </w:lvlOverride>
   </w:num>
   <w:num w:numId="4">
-    <w:abstractNumId w:val="4"/>
+    <w:abstractNumId w:val="2"/>
     <w:lvlOverride w:ilvl="0">
       <w:lvl w:ilvl="0">
         <w:numFmt w:val="bullet"/>
@@ -2475,7 +2605,7 @@
     </w:lvlOverride>
   </w:num>
   <w:num w:numId="5">
-    <w:abstractNumId w:val="2"/>
+    <w:abstractNumId w:val="1"/>
     <w:lvlOverride w:ilvl="0">
       <w:lvl w:ilvl="0">
         <w:numFmt w:val="bullet"/>
@@ -2885,13 +3015,12 @@
   <w:style w:type="paragraph" w:default="1" w:styleId="Normal">
     <w:name w:val="Normal"/>
     <w:qFormat/>
-    <w:rsid w:val="00D53AAC"/>
+    <w:rsid w:val="00217BB1"/>
     <w:pPr>
       <w:autoSpaceDE w:val="0"/>
       <w:autoSpaceDN w:val="0"/>
       <w:adjustRightInd w:val="0"/>
       <w:spacing w:after="0" w:line="240" w:lineRule="auto"/>
-      <w:jc w:val="both"/>
     </w:pPr>
     <w:rPr>
       <w:rFonts w:ascii="Arial" w:hAnsi="Times New Roman" w:cs="Arial"/>
@@ -3021,7 +3150,7 @@
     <w:link w:val="HeaderChar"/>
     <w:uiPriority w:val="99"/>
     <w:unhideWhenUsed/>
-    <w:rsid w:val="005A7FCE"/>
+    <w:rsid w:val="00F57783"/>
     <w:pPr>
       <w:tabs>
         <w:tab w:val="center" w:pos="4680"/>
@@ -3034,10 +3163,11 @@
     <w:basedOn w:val="DefaultParagraphFont"/>
     <w:link w:val="Header"/>
     <w:uiPriority w:val="99"/>
-    <w:rsid w:val="005A7FCE"/>
+    <w:rsid w:val="00F57783"/>
     <w:rPr>
       <w:rFonts w:ascii="Arial" w:hAnsi="Times New Roman" w:cs="Arial"/>
       <w:kern w:val="24"/>
+      <w:sz w:val="24"/>
       <w:szCs w:val="24"/>
     </w:rPr>
   </w:style>
@@ -3047,7 +3177,7 @@
     <w:link w:val="FooterChar"/>
     <w:uiPriority w:val="99"/>
     <w:unhideWhenUsed/>
-    <w:rsid w:val="005A7FCE"/>
+    <w:rsid w:val="00F57783"/>
     <w:pPr>
       <w:tabs>
         <w:tab w:val="center" w:pos="4680"/>
@@ -3060,10 +3190,11 @@
     <w:basedOn w:val="DefaultParagraphFont"/>
     <w:link w:val="Footer"/>
     <w:uiPriority w:val="99"/>
-    <w:rsid w:val="005A7FCE"/>
+    <w:rsid w:val="00F57783"/>
     <w:rPr>
       <w:rFonts w:ascii="Arial" w:hAnsi="Times New Roman" w:cs="Arial"/>
       <w:kern w:val="24"/>
+      <w:sz w:val="24"/>
       <w:szCs w:val="24"/>
     </w:rPr>
   </w:style>

</xml_diff>

<commit_message>
06-Details about the system-Slide 37 changed speaker notes from Change into the Apache cookbook's directory to Change into the Workstation cookbook's... This fixes issue #107
</commit_message>
<xml_diff>
--- a/06-details-about-the-system.docx
+++ b/06-details-about-the-system.docx
@@ -13,7 +13,7 @@
     <w:p/>
     <w:p>
       <w:r>
-        <w:object w:dxaOrig="12771" w:dyaOrig="7200">
+        <w:object w:dxaOrig="12770" w:dyaOrig="7199">
           <v:shapetype id="_x0000_t75" coordsize="21600,21600" o:spt="75" o:preferrelative="t" path="m@4@5l@4@11@9@11@9@5xe" filled="f" stroked="f">
             <v:stroke joinstyle="miter"/>
             <v:formulas>
@@ -33,7 +33,7 @@
             <v:path o:extrusionok="f" gradientshapeok="t" o:connecttype="rect"/>
             <o:lock v:ext="edit" aspectratio="t"/>
           </v:shapetype>
-          <v:shape id="_x0000_i1025" type="#_x0000_t75" style="width:478.95pt;height:269.85pt" o:ole="" o:bordertopcolor="this" o:borderleftcolor="this" o:borderbottomcolor="this" o:borderrightcolor="this">
+          <v:shape id="_x0000_i1025" type="#_x0000_t75" style="width:478.95pt;height:269.85pt" o:ole="">
             <v:imagedata r:id="rId7" o:title=""/>
             <w10:bordertop type="single" width="4" shadow="t"/>
             <w10:borderleft type="single" width="4" shadow="t"/>
@@ -63,8 +63,8 @@
     <w:p/>
     <w:p>
       <w:r>
-        <w:object w:dxaOrig="12771" w:dyaOrig="7200">
-          <v:shape id="_x0000_i1026" type="#_x0000_t75" style="width:478.95pt;height:269.85pt" o:ole="" o:bordertopcolor="this" o:borderleftcolor="this" o:borderbottomcolor="this" o:borderrightcolor="this">
+        <w:object w:dxaOrig="12770" w:dyaOrig="7199">
+          <v:shape id="_x0000_i1026" type="#_x0000_t75" style="width:478.95pt;height:269.85pt" o:ole="">
             <v:imagedata r:id="rId9" o:title=""/>
             <w10:bordertop type="single" width="4" shadow="t"/>
             <w10:borderleft type="single" width="4" shadow="t"/>
@@ -99,8 +99,8 @@
     <w:p/>
     <w:p>
       <w:r>
-        <w:object w:dxaOrig="12771" w:dyaOrig="7200">
-          <v:shape id="_x0000_i1027" type="#_x0000_t75" style="width:478.95pt;height:269.85pt" o:ole="" o:bordertopcolor="this" o:borderleftcolor="this" o:borderbottomcolor="this" o:borderrightcolor="this">
+        <w:object w:dxaOrig="12770" w:dyaOrig="7199">
+          <v:shape id="_x0000_i1027" type="#_x0000_t75" style="width:478.95pt;height:269.85pt" o:ole="">
             <v:imagedata r:id="rId11" o:title=""/>
             <w10:bordertop type="single" width="4" shadow="t"/>
             <w10:borderleft type="single" width="4" shadow="t"/>
@@ -160,8 +160,8 @@
     <w:p/>
     <w:p>
       <w:r>
-        <w:object w:dxaOrig="12771" w:dyaOrig="7200">
-          <v:shape id="_x0000_i1028" type="#_x0000_t75" style="width:478.95pt;height:269.85pt" o:ole="" o:bordertopcolor="this" o:borderleftcolor="this" o:borderbottomcolor="this" o:borderrightcolor="this">
+        <w:object w:dxaOrig="12770" w:dyaOrig="7199">
+          <v:shape id="_x0000_i1028" type="#_x0000_t75" style="width:478.95pt;height:269.85pt" o:ole="">
             <v:imagedata r:id="rId13" o:title=""/>
             <w10:bordertop type="single" width="4" shadow="t"/>
             <w10:borderleft type="single" width="4" shadow="t"/>
@@ -203,8 +203,8 @@
     <w:p/>
     <w:p>
       <w:r>
-        <w:object w:dxaOrig="12771" w:dyaOrig="7200">
-          <v:shape id="_x0000_i1029" type="#_x0000_t75" style="width:478.95pt;height:269.85pt" o:ole="" o:bordertopcolor="this" o:borderleftcolor="this" o:borderbottomcolor="this" o:borderrightcolor="this">
+        <w:object w:dxaOrig="12770" w:dyaOrig="7199">
+          <v:shape id="_x0000_i1029" type="#_x0000_t75" style="width:478.95pt;height:269.85pt" o:ole="">
             <v:imagedata r:id="rId15" o:title=""/>
             <w10:bordertop type="single" width="4" shadow="t"/>
             <w10:borderleft type="single" width="4" shadow="t"/>
@@ -268,8 +268,8 @@
     <w:p/>
     <w:p>
       <w:r>
-        <w:object w:dxaOrig="12771" w:dyaOrig="7200">
-          <v:shape id="_x0000_i1030" type="#_x0000_t75" style="width:478.95pt;height:269.85pt" o:ole="" o:bordertopcolor="this" o:borderleftcolor="this" o:borderbottomcolor="this" o:borderrightcolor="this">
+        <w:object w:dxaOrig="12770" w:dyaOrig="7199">
+          <v:shape id="_x0000_i1030" type="#_x0000_t75" style="width:478.95pt;height:269.85pt" o:ole="">
             <v:imagedata r:id="rId17" o:title=""/>
             <w10:bordertop type="single" width="4" shadow="t"/>
             <w10:borderleft type="single" width="4" shadow="t"/>
@@ -311,8 +311,8 @@
     <w:p/>
     <w:p>
       <w:r>
-        <w:object w:dxaOrig="12771" w:dyaOrig="7200">
-          <v:shape id="_x0000_i1031" type="#_x0000_t75" style="width:478.95pt;height:269.85pt" o:ole="" o:bordertopcolor="this" o:borderleftcolor="this" o:borderbottomcolor="this" o:borderrightcolor="this">
+        <w:object w:dxaOrig="12770" w:dyaOrig="7199">
+          <v:shape id="_x0000_i1031" type="#_x0000_t75" style="width:478.95pt;height:269.85pt" o:ole="">
             <v:imagedata r:id="rId19" o:title=""/>
             <w10:bordertop type="single" width="4" shadow="t"/>
             <w10:borderleft type="single" width="4" shadow="t"/>
@@ -348,8 +348,8 @@
     <w:p/>
     <w:p>
       <w:r>
-        <w:object w:dxaOrig="12771" w:dyaOrig="7200">
-          <v:shape id="_x0000_i1032" type="#_x0000_t75" style="width:478.95pt;height:269.85pt" o:ole="" o:bordertopcolor="this" o:borderleftcolor="this" o:borderbottomcolor="this" o:borderrightcolor="this">
+        <w:object w:dxaOrig="12770" w:dyaOrig="7199">
+          <v:shape id="_x0000_i1032" type="#_x0000_t75" style="width:478.95pt;height:269.85pt" o:ole="">
             <v:imagedata r:id="rId21" o:title=""/>
             <w10:bordertop type="single" width="4" shadow="t"/>
             <w10:borderleft type="single" width="4" shadow="t"/>
@@ -401,8 +401,8 @@
     <w:p/>
     <w:p>
       <w:r>
-        <w:object w:dxaOrig="12771" w:dyaOrig="7200">
-          <v:shape id="_x0000_i1033" type="#_x0000_t75" style="width:478.95pt;height:269.85pt" o:ole="" o:bordertopcolor="this" o:borderleftcolor="this" o:borderbottomcolor="this" o:borderrightcolor="this">
+        <w:object w:dxaOrig="12770" w:dyaOrig="7199">
+          <v:shape id="_x0000_i1033" type="#_x0000_t75" style="width:478.95pt;height:269.85pt" o:ole="">
             <v:imagedata r:id="rId23" o:title=""/>
             <w10:bordertop type="single" width="4" shadow="t"/>
             <w10:borderleft type="single" width="4" shadow="t"/>
@@ -469,8 +469,8 @@
     <w:p/>
     <w:p>
       <w:r>
-        <w:object w:dxaOrig="12771" w:dyaOrig="7200">
-          <v:shape id="_x0000_i1034" type="#_x0000_t75" style="width:478.95pt;height:269.85pt" o:ole="" o:bordertopcolor="this" o:borderleftcolor="this" o:borderbottomcolor="this" o:borderrightcolor="this">
+        <w:object w:dxaOrig="12770" w:dyaOrig="7199">
+          <v:shape id="_x0000_i1034" type="#_x0000_t75" style="width:478.95pt;height:269.85pt" o:ole="">
             <v:imagedata r:id="rId25" o:title=""/>
             <w10:bordertop type="single" width="4" shadow="t"/>
             <w10:borderleft type="single" width="4" shadow="t"/>
@@ -523,8 +523,8 @@
     <w:p/>
     <w:p>
       <w:r>
-        <w:object w:dxaOrig="12771" w:dyaOrig="7200">
-          <v:shape id="_x0000_i1035" type="#_x0000_t75" style="width:478.95pt;height:269.85pt" o:ole="" o:bordertopcolor="this" o:borderleftcolor="this" o:borderbottomcolor="this" o:borderrightcolor="this">
+        <w:object w:dxaOrig="12770" w:dyaOrig="7199">
+          <v:shape id="_x0000_i1035" type="#_x0000_t75" style="width:478.95pt;height:269.85pt" o:ole="">
             <v:imagedata r:id="rId27" o:title=""/>
             <w10:bordertop type="single" width="4" shadow="t"/>
             <w10:borderleft type="single" width="4" shadow="t"/>
@@ -560,8 +560,8 @@
     <w:p/>
     <w:p>
       <w:r>
-        <w:object w:dxaOrig="12771" w:dyaOrig="7200">
-          <v:shape id="_x0000_i1036" type="#_x0000_t75" style="width:478.95pt;height:269.85pt" o:ole="" o:bordertopcolor="this" o:borderleftcolor="this" o:borderbottomcolor="this" o:borderrightcolor="this">
+        <w:object w:dxaOrig="12770" w:dyaOrig="7199">
+          <v:shape id="_x0000_i1036" type="#_x0000_t75" style="width:478.95pt;height:269.85pt" o:ole="">
             <v:imagedata r:id="rId29" o:title=""/>
             <w10:bordertop type="single" width="4" shadow="t"/>
             <w10:borderleft type="single" width="4" shadow="t"/>
@@ -597,8 +597,8 @@
     <w:p/>
     <w:p>
       <w:r>
-        <w:object w:dxaOrig="12771" w:dyaOrig="7200">
-          <v:shape id="_x0000_i1037" type="#_x0000_t75" style="width:478.95pt;height:269.85pt" o:ole="" o:bordertopcolor="this" o:borderleftcolor="this" o:borderbottomcolor="this" o:borderrightcolor="this">
+        <w:object w:dxaOrig="12770" w:dyaOrig="7199">
+          <v:shape id="_x0000_i1037" type="#_x0000_t75" style="width:478.95pt;height:269.85pt" o:ole="">
             <v:imagedata r:id="rId31" o:title=""/>
             <w10:bordertop type="single" width="4" shadow="t"/>
             <w10:borderleft type="single" width="4" shadow="t"/>
@@ -634,8 +634,8 @@
     <w:p/>
     <w:p>
       <w:r>
-        <w:object w:dxaOrig="12771" w:dyaOrig="7200">
-          <v:shape id="_x0000_i1038" type="#_x0000_t75" style="width:478.95pt;height:269.85pt" o:ole="" o:bordertopcolor="this" o:borderleftcolor="this" o:borderbottomcolor="this" o:borderrightcolor="this">
+        <w:object w:dxaOrig="12770" w:dyaOrig="7199">
+          <v:shape id="_x0000_i1038" type="#_x0000_t75" style="width:478.95pt;height:269.85pt" o:ole="">
             <v:imagedata r:id="rId33" o:title=""/>
             <w10:bordertop type="single" width="4" shadow="t"/>
             <w10:borderleft type="single" width="4" shadow="t"/>
@@ -671,8 +671,8 @@
     <w:p/>
     <w:p>
       <w:r>
-        <w:object w:dxaOrig="12771" w:dyaOrig="7200">
-          <v:shape id="_x0000_i1039" type="#_x0000_t75" style="width:478.95pt;height:269.85pt" o:ole="" o:bordertopcolor="this" o:borderleftcolor="this" o:borderbottomcolor="this" o:borderrightcolor="this">
+        <w:object w:dxaOrig="12770" w:dyaOrig="7199">
+          <v:shape id="_x0000_i1039" type="#_x0000_t75" style="width:478.95pt;height:269.85pt" o:ole="">
             <v:imagedata r:id="rId35" o:title=""/>
             <w10:bordertop type="single" width="4" shadow="t"/>
             <w10:borderleft type="single" width="4" shadow="t"/>
@@ -730,8 +730,8 @@
     <w:p/>
     <w:p>
       <w:r>
-        <w:object w:dxaOrig="12771" w:dyaOrig="7200">
-          <v:shape id="_x0000_i1040" type="#_x0000_t75" style="width:478.95pt;height:269.85pt" o:ole="" o:bordertopcolor="this" o:borderleftcolor="this" o:borderbottomcolor="this" o:borderrightcolor="this">
+        <w:object w:dxaOrig="12770" w:dyaOrig="7199">
+          <v:shape id="_x0000_i1040" type="#_x0000_t75" style="width:478.95pt;height:269.85pt" o:ole="">
             <v:imagedata r:id="rId37" o:title=""/>
             <w10:bordertop type="single" width="4" shadow="t"/>
             <w10:borderleft type="single" width="4" shadow="t"/>
@@ -767,8 +767,8 @@
     <w:p/>
     <w:p>
       <w:r>
-        <w:object w:dxaOrig="12771" w:dyaOrig="7200">
-          <v:shape id="_x0000_i1041" type="#_x0000_t75" style="width:478.95pt;height:269.85pt" o:ole="" o:bordertopcolor="this" o:borderleftcolor="this" o:borderbottomcolor="this" o:borderrightcolor="this">
+        <w:object w:dxaOrig="12770" w:dyaOrig="7199">
+          <v:shape id="_x0000_i1041" type="#_x0000_t75" style="width:478.95pt;height:269.85pt" o:ole="">
             <v:imagedata r:id="rId39" o:title=""/>
             <w10:bordertop type="single" width="4" shadow="t"/>
             <w10:borderleft type="single" width="4" shadow="t"/>
@@ -804,8 +804,8 @@
     <w:p/>
     <w:p>
       <w:r>
-        <w:object w:dxaOrig="12771" w:dyaOrig="7200">
-          <v:shape id="_x0000_i1042" type="#_x0000_t75" style="width:478.95pt;height:269.85pt" o:ole="" o:bordertopcolor="this" o:borderleftcolor="this" o:borderbottomcolor="this" o:borderrightcolor="this">
+        <w:object w:dxaOrig="12770" w:dyaOrig="7199">
+          <v:shape id="_x0000_i1042" type="#_x0000_t75" style="width:478.95pt;height:269.85pt" o:ole="">
             <v:imagedata r:id="rId41" o:title=""/>
             <w10:bordertop type="single" width="4" shadow="t"/>
             <w10:borderleft type="single" width="4" shadow="t"/>
@@ -855,8 +855,8 @@
     <w:p/>
     <w:p>
       <w:r>
-        <w:object w:dxaOrig="12771" w:dyaOrig="7200">
-          <v:shape id="_x0000_i1043" type="#_x0000_t75" style="width:478.95pt;height:269.85pt" o:ole="" o:bordertopcolor="this" o:borderleftcolor="this" o:borderbottomcolor="this" o:borderrightcolor="this">
+        <w:object w:dxaOrig="12770" w:dyaOrig="7199">
+          <v:shape id="_x0000_i1043" type="#_x0000_t75" style="width:478.95pt;height:269.85pt" o:ole="">
             <v:imagedata r:id="rId43" o:title=""/>
             <w10:bordertop type="single" width="4" shadow="t"/>
             <w10:borderleft type="single" width="4" shadow="t"/>
@@ -892,8 +892,8 @@
     <w:p/>
     <w:p>
       <w:r>
-        <w:object w:dxaOrig="12771" w:dyaOrig="7200">
-          <v:shape id="_x0000_i1044" type="#_x0000_t75" style="width:478.95pt;height:269.85pt" o:ole="" o:bordertopcolor="this" o:borderleftcolor="this" o:borderbottomcolor="this" o:borderrightcolor="this">
+        <w:object w:dxaOrig="12770" w:dyaOrig="7199">
+          <v:shape id="_x0000_i1044" type="#_x0000_t75" style="width:479pt;height:270pt" o:ole="">
             <v:imagedata r:id="rId45" o:title=""/>
             <w10:bordertop type="single" width="4" shadow="t"/>
             <w10:borderleft type="single" width="4" shadow="t"/>
@@ -949,8 +949,8 @@
     <w:p/>
     <w:p>
       <w:r>
-        <w:object w:dxaOrig="12771" w:dyaOrig="7200">
-          <v:shape id="_x0000_i1045" type="#_x0000_t75" style="width:478.95pt;height:269.85pt" o:ole="" o:bordertopcolor="this" o:borderleftcolor="this" o:borderbottomcolor="this" o:borderrightcolor="this">
+        <w:object w:dxaOrig="12770" w:dyaOrig="7199">
+          <v:shape id="_x0000_i1045" type="#_x0000_t75" style="width:478.95pt;height:269.85pt" o:ole="">
             <v:imagedata r:id="rId47" o:title=""/>
             <w10:bordertop type="single" width="4" shadow="t"/>
             <w10:borderleft type="single" width="4" shadow="t"/>
@@ -986,8 +986,8 @@
     <w:p/>
     <w:p>
       <w:r>
-        <w:object w:dxaOrig="12771" w:dyaOrig="7200">
-          <v:shape id="_x0000_i1046" type="#_x0000_t75" style="width:478.95pt;height:269.85pt" o:ole="" o:bordertopcolor="this" o:borderleftcolor="this" o:borderbottomcolor="this" o:borderrightcolor="this">
+        <w:object w:dxaOrig="12770" w:dyaOrig="7199">
+          <v:shape id="_x0000_i1046" type="#_x0000_t75" style="width:478.95pt;height:269.85pt" o:ole="">
             <v:imagedata r:id="rId49" o:title=""/>
             <w10:bordertop type="single" width="4" shadow="t"/>
             <w10:borderleft type="single" width="4" shadow="t"/>
@@ -1057,8 +1057,8 @@
     <w:p/>
     <w:p>
       <w:r>
-        <w:object w:dxaOrig="12771" w:dyaOrig="7200">
-          <v:shape id="_x0000_i1047" type="#_x0000_t75" style="width:478.95pt;height:269.85pt" o:ole="" o:bordertopcolor="this" o:borderleftcolor="this" o:borderbottomcolor="this" o:borderrightcolor="this">
+        <w:object w:dxaOrig="12770" w:dyaOrig="7199">
+          <v:shape id="_x0000_i1047" type="#_x0000_t75" style="width:478.95pt;height:269.85pt" o:ole="">
             <v:imagedata r:id="rId51" o:title=""/>
             <w10:bordertop type="single" width="4" shadow="t"/>
             <w10:borderleft type="single" width="4" shadow="t"/>
@@ -1094,8 +1094,8 @@
     <w:p/>
     <w:p>
       <w:r>
-        <w:object w:dxaOrig="12771" w:dyaOrig="7200">
-          <v:shape id="_x0000_i1048" type="#_x0000_t75" style="width:478.95pt;height:269.85pt" o:ole="" o:bordertopcolor="this" o:borderleftcolor="this" o:borderbottomcolor="this" o:borderrightcolor="this">
+        <w:object w:dxaOrig="12770" w:dyaOrig="7199">
+          <v:shape id="_x0000_i1048" type="#_x0000_t75" style="width:478.95pt;height:269.85pt" o:ole="">
             <v:imagedata r:id="rId53" o:title=""/>
             <w10:bordertop type="single" width="4" shadow="t"/>
             <w10:borderleft type="single" width="4" shadow="t"/>
@@ -1131,8 +1131,8 @@
     <w:p/>
     <w:p>
       <w:r>
-        <w:object w:dxaOrig="12771" w:dyaOrig="7200">
-          <v:shape id="_x0000_i1049" type="#_x0000_t75" style="width:478.95pt;height:269.85pt" o:ole="" o:bordertopcolor="this" o:borderleftcolor="this" o:borderbottomcolor="this" o:borderrightcolor="this">
+        <w:object w:dxaOrig="12770" w:dyaOrig="7199">
+          <v:shape id="_x0000_i1049" type="#_x0000_t75" style="width:478.95pt;height:269.85pt" o:ole="">
             <v:imagedata r:id="rId55" o:title=""/>
             <w10:bordertop type="single" width="4" shadow="t"/>
             <w10:borderleft type="single" width="4" shadow="t"/>
@@ -1168,8 +1168,8 @@
     <w:p/>
     <w:p>
       <w:r>
-        <w:object w:dxaOrig="12771" w:dyaOrig="7200">
-          <v:shape id="_x0000_i1050" type="#_x0000_t75" style="width:478.95pt;height:269.85pt" o:ole="" o:bordertopcolor="this" o:borderleftcolor="this" o:borderbottomcolor="this" o:borderrightcolor="this">
+        <w:object w:dxaOrig="12770" w:dyaOrig="7199">
+          <v:shape id="_x0000_i1050" type="#_x0000_t75" style="width:478.95pt;height:269.85pt" o:ole="">
             <v:imagedata r:id="rId57" o:title=""/>
             <w10:bordertop type="single" width="4" shadow="t"/>
             <w10:borderleft type="single" width="4" shadow="t"/>
@@ -1205,8 +1205,8 @@
     <w:p/>
     <w:p>
       <w:r>
-        <w:object w:dxaOrig="12771" w:dyaOrig="7200">
-          <v:shape id="_x0000_i1051" type="#_x0000_t75" style="width:478.95pt;height:269.85pt" o:ole="" o:bordertopcolor="this" o:borderleftcolor="this" o:borderbottomcolor="this" o:borderrightcolor="this">
+        <w:object w:dxaOrig="12770" w:dyaOrig="7199">
+          <v:shape id="_x0000_i1051" type="#_x0000_t75" style="width:478.95pt;height:269.85pt" o:ole="">
             <v:imagedata r:id="rId59" o:title=""/>
             <w10:bordertop type="single" width="4" shadow="t"/>
             <w10:borderleft type="single" width="4" shadow="t"/>
@@ -1256,8 +1256,8 @@
     <w:p/>
     <w:p>
       <w:r>
-        <w:object w:dxaOrig="12771" w:dyaOrig="7200">
-          <v:shape id="_x0000_i1052" type="#_x0000_t75" style="width:478.95pt;height:269.85pt" o:ole="" o:bordertopcolor="this" o:borderleftcolor="this" o:borderbottomcolor="this" o:borderrightcolor="this">
+        <w:object w:dxaOrig="12770" w:dyaOrig="7199">
+          <v:shape id="_x0000_i1052" type="#_x0000_t75" style="width:478.95pt;height:269.85pt" o:ole="">
             <v:imagedata r:id="rId61" o:title=""/>
             <w10:bordertop type="single" width="4" shadow="t"/>
             <w10:borderleft type="single" width="4" shadow="t"/>
@@ -1306,8 +1306,8 @@
     <w:p/>
     <w:p>
       <w:r>
-        <w:object w:dxaOrig="12771" w:dyaOrig="7200">
-          <v:shape id="_x0000_i1053" type="#_x0000_t75" style="width:478.95pt;height:269.85pt" o:ole="" o:bordertopcolor="this" o:borderleftcolor="this" o:borderbottomcolor="this" o:borderrightcolor="this">
+        <w:object w:dxaOrig="12770" w:dyaOrig="7199">
+          <v:shape id="_x0000_i1053" type="#_x0000_t75" style="width:478.95pt;height:269.85pt" o:ole="">
             <v:imagedata r:id="rId63" o:title=""/>
             <w10:bordertop type="single" width="4" shadow="t"/>
             <w10:borderleft type="single" width="4" shadow="t"/>
@@ -1343,8 +1343,8 @@
     <w:p/>
     <w:p>
       <w:r>
-        <w:object w:dxaOrig="12771" w:dyaOrig="7200">
-          <v:shape id="_x0000_i1054" type="#_x0000_t75" style="width:478.95pt;height:269.85pt" o:ole="" o:bordertopcolor="this" o:borderleftcolor="this" o:borderbottomcolor="this" o:borderrightcolor="this">
+        <w:object w:dxaOrig="12770" w:dyaOrig="7199">
+          <v:shape id="_x0000_i1054" type="#_x0000_t75" style="width:478.95pt;height:269.85pt" o:ole="">
             <v:imagedata r:id="rId65" o:title=""/>
             <w10:bordertop type="single" width="4" shadow="t"/>
             <w10:borderleft type="single" width="4" shadow="t"/>
@@ -1404,8 +1404,8 @@
     <w:p/>
     <w:p>
       <w:r>
-        <w:object w:dxaOrig="12771" w:dyaOrig="7200">
-          <v:shape id="_x0000_i1055" type="#_x0000_t75" style="width:478.95pt;height:269.85pt" o:ole="" o:bordertopcolor="this" o:borderleftcolor="this" o:borderbottomcolor="this" o:borderrightcolor="this">
+        <w:object w:dxaOrig="12770" w:dyaOrig="7199">
+          <v:shape id="_x0000_i1055" type="#_x0000_t75" style="width:478.95pt;height:269.85pt" o:ole="">
             <v:imagedata r:id="rId67" o:title=""/>
             <w10:bordertop type="single" width="4" shadow="t"/>
             <w10:borderleft type="single" width="4" shadow="t"/>
@@ -1441,8 +1441,8 @@
     <w:p/>
     <w:p>
       <w:r>
-        <w:object w:dxaOrig="12771" w:dyaOrig="7200">
-          <v:shape id="_x0000_i1056" type="#_x0000_t75" style="width:478.95pt;height:269.85pt" o:ole="" o:bordertopcolor="this" o:borderleftcolor="this" o:borderbottomcolor="this" o:borderrightcolor="this">
+        <w:object w:dxaOrig="12770" w:dyaOrig="7199">
+          <v:shape id="_x0000_i1056" type="#_x0000_t75" style="width:478.95pt;height:269.85pt" o:ole="">
             <v:imagedata r:id="rId69" o:title=""/>
             <w10:bordertop type="single" width="4" shadow="t"/>
             <w10:borderleft type="single" width="4" shadow="t"/>
@@ -1478,8 +1478,8 @@
     <w:p/>
     <w:p>
       <w:r>
-        <w:object w:dxaOrig="12771" w:dyaOrig="7200">
-          <v:shape id="_x0000_i1057" type="#_x0000_t75" style="width:478.95pt;height:269.85pt" o:ole="" o:bordertopcolor="this" o:borderleftcolor="this" o:borderbottomcolor="this" o:borderrightcolor="this">
+        <w:object w:dxaOrig="12770" w:dyaOrig="7199">
+          <v:shape id="_x0000_i1057" type="#_x0000_t75" style="width:478.95pt;height:269.85pt" o:ole="">
             <v:imagedata r:id="rId71" o:title=""/>
             <w10:bordertop type="single" width="4" shadow="t"/>
             <w10:borderleft type="single" width="4" shadow="t"/>
@@ -1515,8 +1515,8 @@
     <w:p/>
     <w:p>
       <w:r>
-        <w:object w:dxaOrig="12771" w:dyaOrig="7200">
-          <v:shape id="_x0000_i1058" type="#_x0000_t75" style="width:478.95pt;height:269.85pt" o:ole="" o:bordertopcolor="this" o:borderleftcolor="this" o:borderbottomcolor="this" o:borderrightcolor="this">
+        <w:object w:dxaOrig="12770" w:dyaOrig="7199">
+          <v:shape id="_x0000_i1058" type="#_x0000_t75" style="width:478.95pt;height:269.85pt" o:ole="">
             <v:imagedata r:id="rId73" o:title=""/>
             <w10:bordertop type="single" width="4" shadow="t"/>
             <w10:borderleft type="single" width="4" shadow="t"/>
@@ -1552,8 +1552,8 @@
     <w:p/>
     <w:p>
       <w:r>
-        <w:object w:dxaOrig="12771" w:dyaOrig="7200">
-          <v:shape id="_x0000_i1059" type="#_x0000_t75" style="width:478.95pt;height:269.85pt" o:ole="" o:bordertopcolor="this" o:borderleftcolor="this" o:borderbottomcolor="this" o:borderrightcolor="this">
+        <w:object w:dxaOrig="12770" w:dyaOrig="7199">
+          <v:shape id="_x0000_i1059" type="#_x0000_t75" style="width:478.95pt;height:269.85pt" o:ole="">
             <v:imagedata r:id="rId75" o:title=""/>
             <w10:bordertop type="single" width="4" shadow="t"/>
             <w10:borderleft type="single" width="4" shadow="t"/>
@@ -1642,8 +1642,8 @@
     <w:p/>
     <w:p>
       <w:r>
-        <w:object w:dxaOrig="12771" w:dyaOrig="7200">
-          <v:shape id="_x0000_i1060" type="#_x0000_t75" style="width:478.95pt;height:269.85pt" o:ole="" o:bordertopcolor="this" o:borderleftcolor="this" o:borderbottomcolor="this" o:borderrightcolor="this">
+        <w:object w:dxaOrig="12770" w:dyaOrig="7199">
+          <v:shape id="_x0000_i1060" type="#_x0000_t75" style="width:478.95pt;height:269.85pt" o:ole="">
             <v:imagedata r:id="rId77" o:title=""/>
             <w10:bordertop type="single" width="4" shadow="t"/>
             <w10:borderleft type="single" width="4" shadow="t"/>
@@ -1720,8 +1720,8 @@
     <w:p/>
     <w:p>
       <w:r>
-        <w:object w:dxaOrig="12771" w:dyaOrig="7200">
-          <v:shape id="_x0000_i1061" type="#_x0000_t75" style="width:478.95pt;height:269.85pt" o:ole="" o:bordertopcolor="this" o:borderleftcolor="this" o:borderbottomcolor="this" o:borderrightcolor="this">
+        <w:object w:dxaOrig="12770" w:dyaOrig="7199">
+          <v:shape id="_x0000_i1061" type="#_x0000_t75" style="width:478.95pt;height:269.85pt" o:ole="">
             <v:imagedata r:id="rId79" o:title=""/>
             <w10:bordertop type="single" width="4" shadow="t"/>
             <w10:borderleft type="single" width="4" shadow="t"/>
@@ -1738,7 +1738,15 @@
     <w:p/>
     <w:p>
       <w:r>
-        <w:t>Change into the apache cookbook's directory and then run `kitchen test` to verify that the changes we introduced did not cause a regression.</w:t>
+        <w:t xml:space="preserve">Change into the </w:t>
+      </w:r>
+      <w:r>
+        <w:t>workstation</w:t>
+      </w:r>
+      <w:bookmarkStart w:id="0" w:name="_GoBack"/>
+      <w:bookmarkEnd w:id="0"/>
+      <w:r>
+        <w:t xml:space="preserve"> cookbook's directory and then run `kitchen test` to verify that the changes we introduced did not cause a regression.</w:t>
       </w:r>
     </w:p>
     <w:p/>
@@ -1757,8 +1765,8 @@
     <w:p/>
     <w:p>
       <w:r>
-        <w:object w:dxaOrig="12771" w:dyaOrig="7200">
-          <v:shape id="_x0000_i1062" type="#_x0000_t75" style="width:478.95pt;height:269.85pt" o:ole="" o:bordertopcolor="this" o:borderleftcolor="this" o:borderbottomcolor="this" o:borderrightcolor="this">
+        <w:object w:dxaOrig="12770" w:dyaOrig="7199">
+          <v:shape id="_x0000_i1062" type="#_x0000_t75" style="width:478.95pt;height:269.85pt" o:ole="">
             <v:imagedata r:id="rId81" o:title=""/>
             <w10:bordertop type="single" width="4" shadow="t"/>
             <w10:borderleft type="single" width="4" shadow="t"/>
@@ -1794,8 +1802,8 @@
     <w:p/>
     <w:p>
       <w:r>
-        <w:object w:dxaOrig="12771" w:dyaOrig="7200">
-          <v:shape id="_x0000_i1063" type="#_x0000_t75" style="width:478.95pt;height:269.85pt" o:ole="" o:bordertopcolor="this" o:borderleftcolor="this" o:borderbottomcolor="this" o:borderrightcolor="this">
+        <w:object w:dxaOrig="12770" w:dyaOrig="7199">
+          <v:shape id="_x0000_i1063" type="#_x0000_t75" style="width:478.95pt;height:269.85pt" o:ole="">
             <v:imagedata r:id="rId83" o:title=""/>
             <w10:bordertop type="single" width="4" shadow="t"/>
             <w10:borderleft type="single" width="4" shadow="t"/>
@@ -1831,8 +1839,8 @@
     <w:p/>
     <w:p>
       <w:r>
-        <w:object w:dxaOrig="12771" w:dyaOrig="7200">
-          <v:shape id="_x0000_i1064" type="#_x0000_t75" style="width:478.95pt;height:269.85pt" o:ole="" o:bordertopcolor="this" o:borderleftcolor="this" o:borderbottomcolor="this" o:borderrightcolor="this">
+        <w:object w:dxaOrig="12770" w:dyaOrig="7199">
+          <v:shape id="_x0000_i1064" type="#_x0000_t75" style="width:478.95pt;height:269.85pt" o:ole="">
             <v:imagedata r:id="rId85" o:title=""/>
             <w10:bordertop type="single" width="4" shadow="t"/>
             <w10:borderleft type="single" width="4" shadow="t"/>
@@ -1874,8 +1882,8 @@
     <w:p/>
     <w:p>
       <w:r>
-        <w:object w:dxaOrig="12771" w:dyaOrig="7200">
-          <v:shape id="_x0000_i1065" type="#_x0000_t75" style="width:478.95pt;height:269.85pt" o:ole="" o:bordertopcolor="this" o:borderleftcolor="this" o:borderbottomcolor="this" o:borderrightcolor="this">
+        <w:object w:dxaOrig="12770" w:dyaOrig="7199">
+          <v:shape id="_x0000_i1065" type="#_x0000_t75" style="width:478.95pt;height:269.85pt" o:ole="">
             <v:imagedata r:id="rId87" o:title=""/>
             <w10:bordertop type="single" width="4" shadow="t"/>
             <w10:borderleft type="single" width="4" shadow="t"/>
@@ -1930,8 +1938,8 @@
     <w:p/>
     <w:p>
       <w:r>
-        <w:object w:dxaOrig="12771" w:dyaOrig="7200">
-          <v:shape id="_x0000_i1066" type="#_x0000_t75" style="width:478.95pt;height:269.85pt" o:ole="" o:bordertopcolor="this" o:borderleftcolor="this" o:borderbottomcolor="this" o:borderrightcolor="this">
+        <w:object w:dxaOrig="12770" w:dyaOrig="7199">
+          <v:shape id="_x0000_i1066" type="#_x0000_t75" style="width:478.95pt;height:269.85pt" o:ole="">
             <v:imagedata r:id="rId89" o:title=""/>
             <w10:bordertop type="single" width="4" shadow="t"/>
             <w10:borderleft type="single" width="4" shadow="t"/>
@@ -1967,8 +1975,8 @@
     <w:p/>
     <w:p>
       <w:r>
-        <w:object w:dxaOrig="12771" w:dyaOrig="7200">
-          <v:shape id="_x0000_i1067" type="#_x0000_t75" style="width:478.95pt;height:269.85pt" o:ole="" o:bordertopcolor="this" o:borderleftcolor="this" o:borderbottomcolor="this" o:borderrightcolor="this">
+        <w:object w:dxaOrig="12770" w:dyaOrig="7199">
+          <v:shape id="_x0000_i1067" type="#_x0000_t75" style="width:478.95pt;height:269.85pt" o:ole="">
             <v:imagedata r:id="rId91" o:title=""/>
             <w10:bordertop type="single" width="4" shadow="t"/>
             <w10:borderleft type="single" width="4" shadow="t"/>
@@ -2010,8 +2018,8 @@
     <w:p/>
     <w:p>
       <w:r>
-        <w:object w:dxaOrig="12771" w:dyaOrig="7200">
-          <v:shape id="_x0000_i1068" type="#_x0000_t75" style="width:478.95pt;height:269.85pt" o:ole="" o:bordertopcolor="this" o:borderleftcolor="this" o:borderbottomcolor="this" o:borderrightcolor="this">
+        <w:object w:dxaOrig="12770" w:dyaOrig="7199">
+          <v:shape id="_x0000_i1068" type="#_x0000_t75" style="width:478.95pt;height:269.85pt" o:ole="">
             <v:imagedata r:id="rId93" o:title=""/>
             <w10:bordertop type="single" width="4" shadow="t"/>
             <w10:borderleft type="single" width="4" shadow="t"/>
@@ -2047,8 +2055,8 @@
     <w:p/>
     <w:p>
       <w:r>
-        <w:object w:dxaOrig="12771" w:dyaOrig="7200">
-          <v:shape id="_x0000_i1069" type="#_x0000_t75" style="width:478.95pt;height:269.85pt" o:ole="" o:bordertopcolor="this" o:borderleftcolor="this" o:borderbottomcolor="this" o:borderrightcolor="this">
+        <w:object w:dxaOrig="12770" w:dyaOrig="7199">
+          <v:shape id="_x0000_i1069" type="#_x0000_t75" style="width:478.95pt;height:269.85pt" o:ole="">
             <v:imagedata r:id="rId95" o:title=""/>
             <w10:bordertop type="single" width="4" shadow="t"/>
             <w10:borderleft type="single" width="4" shadow="t"/>
@@ -2101,8 +2109,8 @@
     <w:p/>
     <w:p>
       <w:r>
-        <w:object w:dxaOrig="12771" w:dyaOrig="7200">
-          <v:shape id="_x0000_i1070" type="#_x0000_t75" style="width:478.95pt;height:269.85pt" o:ole="" o:bordertopcolor="this" o:borderleftcolor="this" o:borderbottomcolor="this" o:borderrightcolor="this">
+        <w:object w:dxaOrig="12770" w:dyaOrig="7199">
+          <v:shape id="_x0000_i1070" type="#_x0000_t75" style="width:478.95pt;height:269.85pt" o:ole="">
             <v:imagedata r:id="rId97" o:title=""/>
             <w10:bordertop type="single" width="4" shadow="t"/>
             <w10:borderleft type="single" width="4" shadow="t"/>
@@ -2148,8 +2156,8 @@
     <w:p/>
     <w:p>
       <w:r>
-        <w:object w:dxaOrig="12771" w:dyaOrig="7200">
-          <v:shape id="_x0000_i1071" type="#_x0000_t75" style="width:478.95pt;height:269.85pt" o:ole="" o:bordertopcolor="this" o:borderleftcolor="this" o:borderbottomcolor="this" o:borderrightcolor="this">
+        <w:object w:dxaOrig="12770" w:dyaOrig="7199">
+          <v:shape id="_x0000_i1071" type="#_x0000_t75" style="width:478.95pt;height:269.85pt" o:ole="">
             <v:imagedata r:id="rId99" o:title=""/>
             <w10:bordertop type="single" width="4" shadow="t"/>
             <w10:borderleft type="single" width="4" shadow="t"/>
@@ -2185,8 +2193,8 @@
     <w:p/>
     <w:p>
       <w:r>
-        <w:object w:dxaOrig="12771" w:dyaOrig="7200">
-          <v:shape id="_x0000_i1072" type="#_x0000_t75" style="width:478.95pt;height:269.85pt" o:ole="" o:bordertopcolor="this" o:borderleftcolor="this" o:borderbottomcolor="this" o:borderrightcolor="this">
+        <w:object w:dxaOrig="12770" w:dyaOrig="7199">
+          <v:shape id="_x0000_i1072" type="#_x0000_t75" style="width:478.95pt;height:269.85pt" o:ole="">
             <v:imagedata r:id="rId101" o:title=""/>
             <w10:bordertop type="single" width="4" shadow="t"/>
             <w10:borderleft type="single" width="4" shadow="t"/>
@@ -2222,8 +2230,8 @@
     <w:p/>
     <w:p>
       <w:r>
-        <w:object w:dxaOrig="12771" w:dyaOrig="7200">
-          <v:shape id="_x0000_i1073" type="#_x0000_t75" style="width:478.95pt;height:269.85pt" o:ole="" o:bordertopcolor="this" o:borderleftcolor="this" o:borderbottomcolor="this" o:borderrightcolor="this">
+        <w:object w:dxaOrig="12770" w:dyaOrig="7199">
+          <v:shape id="_x0000_i1073" type="#_x0000_t75" style="width:478.95pt;height:269.85pt" o:ole="">
             <v:imagedata r:id="rId103" o:title=""/>
             <w10:bordertop type="single" width="4" shadow="t"/>
             <w10:borderleft type="single" width="4" shadow="t"/>
@@ -2259,8 +2267,8 @@
     <w:p/>
     <w:p>
       <w:r>
-        <w:object w:dxaOrig="12771" w:dyaOrig="7200">
-          <v:shape id="_x0000_i1074" type="#_x0000_t75" style="width:478.95pt;height:269.85pt" o:ole="" o:bordertopcolor="this" o:borderleftcolor="this" o:borderbottomcolor="this" o:borderrightcolor="this">
+        <w:object w:dxaOrig="12770" w:dyaOrig="7199">
+          <v:shape id="_x0000_i1074" type="#_x0000_t75" style="width:478.95pt;height:269.85pt" o:ole="">
             <v:imagedata r:id="rId105" o:title=""/>
             <w10:bordertop type="single" width="4" shadow="t"/>
             <w10:borderleft type="single" width="4" shadow="t"/>
@@ -2296,8 +2304,8 @@
     <w:p/>
     <w:p>
       <w:r>
-        <w:object w:dxaOrig="12771" w:dyaOrig="7200">
-          <v:shape id="_x0000_i1075" type="#_x0000_t75" style="width:478.95pt;height:269.85pt" o:ole="" o:bordertopcolor="this" o:borderleftcolor="this" o:borderbottomcolor="this" o:borderrightcolor="this">
+        <w:object w:dxaOrig="12770" w:dyaOrig="7199">
+          <v:shape id="_x0000_i1075" type="#_x0000_t75" style="width:478.95pt;height:269.85pt" o:ole="">
             <v:imagedata r:id="rId107" o:title=""/>
             <w10:bordertop type="single" width="4" shadow="t"/>
             <w10:borderleft type="single" width="4" shadow="t"/>
@@ -2339,8 +2347,8 @@
     <w:p/>
     <w:p>
       <w:r>
-        <w:object w:dxaOrig="12771" w:dyaOrig="7200">
-          <v:shape id="_x0000_i1076" type="#_x0000_t75" style="width:478.95pt;height:269.85pt" o:ole="" o:bordertopcolor="this" o:borderleftcolor="this" o:borderbottomcolor="this" o:borderrightcolor="this">
+        <w:object w:dxaOrig="12770" w:dyaOrig="7199">
+          <v:shape id="_x0000_i1076" type="#_x0000_t75" style="width:478.95pt;height:269.85pt" o:ole="">
             <v:imagedata r:id="rId109" o:title=""/>
             <w10:bordertop type="single" width="4" shadow="t"/>
             <w10:borderleft type="single" width="4" shadow="t"/>
@@ -2389,8 +2397,8 @@
     <w:p/>
     <w:p>
       <w:r>
-        <w:object w:dxaOrig="12771" w:dyaOrig="7200">
-          <v:shape id="_x0000_i1077" type="#_x0000_t75" style="width:478.95pt;height:269.85pt" o:ole="" o:bordertopcolor="this" o:borderleftcolor="this" o:borderbottomcolor="this" o:borderrightcolor="this">
+        <w:object w:dxaOrig="12770" w:dyaOrig="7199">
+          <v:shape id="_x0000_i1077" type="#_x0000_t75" style="width:478.95pt;height:269.85pt" o:ole="">
             <v:imagedata r:id="rId111" o:title=""/>
             <w10:bordertop type="single" width="4" shadow="t"/>
             <w10:borderleft type="single" width="4" shadow="t"/>
@@ -2406,10 +2414,7 @@
     </w:p>
     <w:p/>
     <w:p/>
-    <w:p>
-      <w:bookmarkStart w:id="0" w:name="_GoBack"/>
-      <w:bookmarkEnd w:id="0"/>
-    </w:p>
+    <w:p/>
     <w:sectPr>
       <w:headerReference w:type="default" r:id="rId113"/>
       <w:pgSz w:w="12240" w:h="15840"/>

</xml_diff>